<commit_message>
update /standardise analysis of hmd and ons
</commit_message>
<xml_diff>
--- a/bayes_paper/Running to a standstill.docx
+++ b/bayes_paper/Running to a standstill.docx
@@ -43,15 +43,7 @@
         <w:pStyle w:val="BodyText1"/>
       </w:pPr>
       <w:r>
-        <w:t xml:space="preserve">The UK Office for National Statistics (ONS) updates their life expectancy forecasts every two years. During much of the 2000s these forecasts tended to underestimate life expectancy improvement, and were successively uprated, but since 2010 they have tended to underestimate life expectancy improvement, and have been successively </w:t>
-      </w:r>
-      <w:proofErr w:type="spellStart"/>
-      <w:r>
-        <w:t>downrated</w:t>
-      </w:r>
-      <w:proofErr w:type="spellEnd"/>
-      <w:r>
-        <w:t>. The most recent 2018 forecast was released in 2019. This paper asks whether the assumptions in this most recent forecast is still too optimistic given recent life expectancy improvement rates in the UK have still been very modest.</w:t>
+        <w:t>The UK Office for National Statistics (ONS) updates their life expectancy forecasts every two years. During much of the 2000s these forecasts tended to underestimate life expectancy improvement, and were successively uprated, but since 2010 they have tended to underestimate life expectancy improvement, and have been successively downrated. The most recent 2018 forecast was released in 2019. This paper asks whether the assumptions in this most recent forecast is still too optimistic given recent life expectancy improvement rates in the UK have still been very modest.</w:t>
       </w:r>
     </w:p>
     <w:p>
@@ -100,35 +92,16 @@
         <w:t xml:space="preserve">Annual change in life expectancy across European and Anglophone nations was calculated to assess the extent to which a slowdown in e0 improvement rates is seen internationally, and within </w:t>
       </w:r>
       <w:r>
-        <w:t xml:space="preserve">UK nations to assess how similar trends in slowdown are within the UK. For UK nations </w:t>
-      </w:r>
-      <w:proofErr w:type="spellStart"/>
-      <w:r>
-        <w:t>changepoint</w:t>
-      </w:r>
-      <w:proofErr w:type="spellEnd"/>
-      <w:r>
-        <w:t xml:space="preserve"> analysis is performed to assess whether the slowdown is contemporaneous, suggesting common exposure. ONS forecasts from 2012 onwards for the UK as a whole are shown to demonstrate the extent of the slowdown assumed by each biennial projection, including as </w:t>
-      </w:r>
-      <w:proofErr w:type="spellStart"/>
-      <w:r>
-        <w:t>heatmaps</w:t>
-      </w:r>
-      <w:proofErr w:type="spellEnd"/>
-      <w:r>
-        <w:t xml:space="preserve"> showing changes in conditional life expectancy between successive projections. </w:t>
-      </w:r>
-    </w:p>
-    <w:p>
-      <w:pPr>
-        <w:pStyle w:val="BodyText1"/>
-      </w:pPr>
-      <w:r>
-        <w:t xml:space="preserve">To better determine the amount of annual gain in e0 that should be assumed if current e0 improvement rates were to continue, 101 different e0 gain scenarios, ranging from 0% slowdown, assuming no slowdown since the </w:t>
-      </w:r>
+        <w:t xml:space="preserve">UK nations to assess how similar trends in slowdown are within the UK. For UK nations changepoint analysis is performed to assess whether the slowdown is contemporaneous, suggesting common exposure. ONS forecasts from 2012 onwards for the UK as a whole are shown to demonstrate the extent of the slowdown assumed by each biennial projection, including as heatmaps showing changes in conditional life expectancy between successive projections. </w:t>
+      </w:r>
+    </w:p>
+    <w:p>
+      <w:pPr>
+        <w:pStyle w:val="BodyText1"/>
+      </w:pPr>
       <w:r>
         <w:lastRenderedPageBreak/>
-        <w:t xml:space="preserve">breakpoint year, to 100% slowdown, assuming no gain since the breakpoint year, and the Bayes </w:t>
+        <w:t xml:space="preserve">To better determine the amount of annual gain in e0 that should be assumed if current e0 improvement rates were to continue, 101 different e0 gain scenarios, ranging from 0% slowdown, assuming no slowdown since the breakpoint year, to 100% slowdown, assuming no gain since the breakpoint year, and the Bayes </w:t>
       </w:r>
       <w:r>
         <w:t xml:space="preserve">Factor </w:t>
@@ -159,31 +132,7 @@
         <w:pStyle w:val="BodyText1"/>
       </w:pPr>
       <w:r>
-        <w:t xml:space="preserve">Slowdowns in e0 gain have been observed in a number of high income nations in recent years, but have been more severe in the UK than in all other nations except USA. In all UK nations except Northern Ireland, a breakpoint in improvement rates </w:t>
-      </w:r>
-      <w:proofErr w:type="gramStart"/>
-      <w:r>
-        <w:t>between 2010 to 2011</w:t>
-      </w:r>
-      <w:proofErr w:type="gramEnd"/>
-      <w:r>
-        <w:t xml:space="preserve"> was identified. Between 2010 and 2012 ONS life expectancy forecasts were reduced first for females, then for both genders. If average rates of e0 gain since 2010 were to continue then the assumption that life expectancy improvement rates have slowed down by xx% is most likely (Bayes Factor: XX </w:t>
-      </w:r>
-      <w:proofErr w:type="spellStart"/>
-      <w:r>
-        <w:t>cf</w:t>
-      </w:r>
-      <w:proofErr w:type="spellEnd"/>
-      <w:r>
-        <w:t xml:space="preserve"> no slowdown). This compares with an implied slowdown of xx% for the 2018 ONS life expectancy projection (Bayes Factor: XX </w:t>
-      </w:r>
-      <w:proofErr w:type="spellStart"/>
-      <w:r>
-        <w:t>cf</w:t>
-      </w:r>
-      <w:proofErr w:type="spellEnd"/>
-      <w:r>
-        <w:t xml:space="preserve"> no slowdown). </w:t>
+        <w:t xml:space="preserve">Slowdowns in e0 gain have been observed in a number of high income nations in recent years, but have been more severe in the UK than in all other nations except USA. In all UK nations except Northern Ireland, a breakpoint in improvement rates between 2010 to 2011 was identified. Between 2010 and 2012 ONS life expectancy forecasts were reduced first for females, then for both genders. If average rates of e0 gain since 2010 were to continue then the assumption that life expectancy improvement rates have slowed down by xx% is most likely (Bayes Factor: XX cf no slowdown). This compares with an implied slowdown of xx% for the 2018 ONS life expectancy projection (Bayes Factor: XX cf no slowdown). </w:t>
       </w:r>
     </w:p>
     <w:p>
@@ -204,7 +153,11 @@
         <w:t>n seen in the UK since 2010. Without clear agreement as to the cause of the slowdown, which is more severe than almost any other high income nation, no consistent action is being taken that should cause us to believe that the problems facing UK populations have been addressed, and so there is no good reason to believe that the stalling in e0 gains observed since 2010 will not continue</w:t>
       </w:r>
       <w:r>
-        <w:t>. The Bayes Factor strategy used here can be used to update our beliefs about how life expectancy trends are likely to continue whenever a new observation becomes available, and the addition of observed life expectancies for 2018 added weight to belief that life expectancy improvement rates have, since 2010, slowed to around a fifth their previous levels.</w:t>
+        <w:t xml:space="preserve">. The Bayes Factor strategy used here can be used to update our beliefs about how life expectancy trends are likely to continue whenever a new observation </w:t>
+      </w:r>
+      <w:r>
+        <w:lastRenderedPageBreak/>
+        <w:t>becomes available, and the addition of observed life expectancies for 2018 added weight to belief that life expectancy improvement rates have, since 2010, slowed to around a fifth their previous levels.</w:t>
       </w:r>
     </w:p>
     <w:p>
@@ -218,204 +171,461 @@
         <w:outlineLvl w:val="0"/>
       </w:pPr>
       <w:r>
+        <w:t>Introduction</w:t>
+      </w:r>
+    </w:p>
+    <w:p>
+      <w:pPr>
+        <w:pStyle w:val="BodyText1"/>
+      </w:pPr>
+      <w:r>
+        <w:t>Every couple of years, the UK’s ONS produces new population projections, including new assumptions about mortality and longevity. Such projections, whether carried out by national statistical bodies or by private insurers, are vital inputs to a wi</w:t>
+      </w:r>
+      <w:r>
+        <w:t xml:space="preserve">de range of important decisions for the effective provision of state services and assets, including </w:t>
+      </w:r>
+      <w:r>
+        <w:t>schools, social and healthcare needs at UK, national and local levels.</w:t>
+      </w:r>
+    </w:p>
+    <w:p>
+      <w:pPr>
+        <w:pStyle w:val="BodyText1"/>
+      </w:pPr>
+      <w:r>
+        <w:t>Up until 2010, ONS forecasts of life expectancy gains consistently underestimated rates of improvement, and the assumptions were consistently uprated and made more optimistic in successive revisions. However, since 2010 the life expectancy improvement assumptions made by the ONS have been too optimistic</w:t>
+      </w:r>
+      <w:r>
+        <w:t xml:space="preserve">, and now been successively made more pessimistic for the fourth revision in a row. </w:t>
+      </w:r>
+    </w:p>
+    <w:p>
+      <w:pPr>
+        <w:pStyle w:val="BodyText1"/>
+      </w:pPr>
+      <w:r>
+        <w:t xml:space="preserve">In parallel with the ONS’ attempts to accurately project and predict life expectancy trends, academic demographers and commercial actuaries working for the life insurance and financial industries have also been making predictions. </w:t>
+      </w:r>
+    </w:p>
+    <w:p>
+      <w:pPr>
+        <w:pStyle w:val="BodyText1"/>
+      </w:pPr>
+      <w:r>
+        <w:t xml:space="preserve">A number of different approaches to forecasting life expectancy have been tried. The most technically sophisticated approaches have involved forecasting the individual components of life expectancy, mortality rates at individual ages, and calculating life expectancies based on estimated lifetables, </w:t>
+      </w:r>
+      <w:r>
+        <w:fldChar w:fldCharType="begin"/>
+      </w:r>
+      <w:r>
+        <w:instrText>ADDIN F1000_CSL_CITATION&lt;~#@#~&gt;[{"title":"Modeling and forecasting U.S. mortality","id":"4898157","page":"659-671","type":"article-journal","volume":"87","issue":"419","author":[{"family":"Lee","given":"Ronald D."},{"family":"Carter","given":"Lawrence R."}],"issued":{"date-parts":[["1992","9"]]},"container-title":"Journal of the American Statistical Association","container-title-short":"J. Am. Stat. Assoc.","journalAbbreviation":"J. Am. Stat. Assoc.","DOI":"10.1080/01621459.1992.10475265","citation-label":"4898157","CleanAbstract":"No abstract available"}]</w:instrText>
+      </w:r>
+      <w:r>
+        <w:fldChar w:fldCharType="separate"/>
+      </w:r>
+      <w:r>
+        <w:t>(1)</w:t>
+      </w:r>
+      <w:r>
+        <w:fldChar w:fldCharType="end"/>
+      </w:r>
+      <w:r>
+        <w:t xml:space="preserve"> made use of Bayesian methods for ‘smoothing’ observations from neighbouring years and age groups, </w:t>
+      </w:r>
+      <w:r>
+        <w:fldChar w:fldCharType="begin"/>
+      </w:r>
+      <w:r>
+        <w:instrText>ADDIN F1000_CSL_CITATION&lt;~#@#~&gt;[{"title":"Bayesian demography 250 years after Bayes.","id":"6944231","page":"1-19","type":"article-journal","volume":"70","issue":"1","author":[{"family":"Bijak","given":"Jakub"},{"family":"Bryant","given":"John"}],"issued":{"date-parts":[["2016","2","23"]]},"container-title":"Population studies","container-title-short":"Popul Stud (Camb)","journalAbbreviation":"Popul Stud (Camb)","DOI":"10.1080/00324728.2015.1122826","PMID":"26902889","PMCID":"PMC4867874","citation-label":"6944231","Abstract":"Bayesian statistics offers an alternative to classical (frequentist) statistics. It is distinguished by its use of probability distributions to describe uncertain quantities, which leads to elegant solutions to many difficult statistical problems. Although Bayesian demography, like Bayesian statistics more generally, is around 250 years old, only recently has it begun to flourish. The aim of this paper is to review the achievements of Bayesian demography, address some misconceptions, and make the case for wider use of Bayesian methods in population studies. We focus on three applications: demographic forecasts, limited data, and highly structured or complex models. The key advantages of Bayesian methods are the ability to integrate information from multiple sources and to describe uncertainty coherently. Bayesian methods also allow for including additional (prior) information next to the data sample. As such, Bayesian approaches are complementary to many traditional methods, which can be productively re-expressed in Bayesian terms. ","CleanAbstract":"Bayesian statistics offers an alternative to classical (frequentist) statistics. It is distinguished by its use of probability distributions to describe uncertain quantities, which leads to elegant solutions to many difficult statistical problems. Although Bayesian demography, like Bayesian statistics more generally, is around 250 years old, only recently has it begun to flourish. The aim of this paper is to review the achievements of Bayesian demography, address some misconceptions, and make the case for wider use of Bayesian methods in population studies. We focus on three applications: demographic forecasts, limited data, and highly structured or complex models. The key advantages of Bayesian methods are the ability to integrate information from multiple sources and to describe uncertainty coherently. Bayesian methods also allow for including additional (prior) information next to the data sample. As such, Bayesian approaches are complementary to many traditional methods, which can be productively re-expressed in Bayesian terms. "},{"title":"Demographic Forecasting","id":"7917156","type":"article-journal","author":[{"family":"King","given":"Gary"}],"issued":{"date-parts":[["2008"]]},"citation-label":"7917156","CleanAbstract":"No abstract available"}]</w:instrText>
+      </w:r>
+      <w:r>
+        <w:fldChar w:fldCharType="separate"/>
+      </w:r>
+      <w:r>
+        <w:t>(2,3)</w:t>
+      </w:r>
+      <w:r>
+        <w:fldChar w:fldCharType="end"/>
+      </w:r>
+      <w:r>
+        <w:t>,</w:t>
+      </w:r>
+      <w:r>
+        <w:t xml:space="preserve"> </w:t>
+      </w:r>
+      <w:r>
+        <w:t xml:space="preserve">and/or incorporating cohort effects in improvement rates which allow for faster or slower gains in some </w:t>
+      </w:r>
+      <w:r>
         <w:lastRenderedPageBreak/>
-        <w:t>Introduction</w:t>
-      </w:r>
-    </w:p>
-    <w:p>
-      <w:pPr>
-        <w:pStyle w:val="BodyText1"/>
-      </w:pPr>
-      <w:r>
-        <w:t>Every couple of years, the UK’s ONS produces new population projections, including new assumptions about mortality and longevity. Such projections, whether carried out by national statistical bodies or by private insurers, are vital inputs to a wi</w:t>
-      </w:r>
-      <w:r>
-        <w:t xml:space="preserve">de range of important decisions for the effective provision of state services and assets, including </w:t>
-      </w:r>
-      <w:r>
-        <w:t>schools, social and healthcare needs at UK, national and local levels.</w:t>
-      </w:r>
-    </w:p>
-    <w:p>
-      <w:pPr>
-        <w:pStyle w:val="BodyText1"/>
-      </w:pPr>
-      <w:r>
-        <w:t>Up until 2010, ONS forecasts of life expectancy gains consistently underestimated rates of improvement, and the assumptions were consistently uprated and made more optimistic in successive revisions. However, since 2010 the life expectancy improvement assumptions made by the ONS have been too optimistic</w:t>
-      </w:r>
-      <w:r>
-        <w:t xml:space="preserve">, and now been successively made more pessimistic for the fourth revision in a row. </w:t>
-      </w:r>
-    </w:p>
-    <w:p>
-      <w:pPr>
-        <w:pStyle w:val="BodyText1"/>
-      </w:pPr>
-      <w:r>
-        <w:t xml:space="preserve">In parallel with the ONS’ attempts to accurately project and predict life expectancy trends, academic demographers and commercial actuaries working for the life insurance and financial industries have also been making predictions. </w:t>
-      </w:r>
-    </w:p>
-    <w:p>
-      <w:pPr>
-        <w:pStyle w:val="BodyText1"/>
-      </w:pPr>
-      <w:r>
-        <w:t xml:space="preserve">A number of different approaches to forecasting life expectancy have been tried. The most technically sophisticated approaches have involved forecasting the individual components of life expectancy, mortality rates at individual ages, and calculating life expectancies based on estimated lifetables, </w:t>
+        <w:t>cohorts than others.</w:t>
+      </w:r>
+      <w:r>
+        <w:t xml:space="preserve"> </w:t>
       </w:r>
       <w:r>
         <w:fldChar w:fldCharType="begin"/>
       </w:r>
       <w:r>
-        <w:instrText>ADDIN F1000_CSL_CITATION&lt;~#@#~&gt;[{"title":"Modeling and forecasting U.S. mortality","id":"4898157","page":"659-671","type":"article-journal","volume":"87","issue":"419","author":[{"family":"Lee","given":"Ronald D."},{"family":"Carter","given":"Lawrence R."}],"issued":{"date-parts":[["1992","9"]]},"container-title":"Journal of the American Statistical Association","container-title-short":"J. Am. Stat. Assoc.","journalAbbreviation":"J. Am. Stat. Assoc.","DOI":"10.1080/01621459.1992.10475265","citation-label":"4898157","CleanAbstract":"No abstract available"}]</w:instrText>
+        <w:instrText>ADDIN F1000_CSL_CITATION&lt;~#@#~&gt;[{"title":"A cohort-based extension to the Lee–Carter model for mortality reduction factors","id":"6944512","page":"556-570","type":"article-journal","volume":"38","issue":"3","author":[{"family":"Renshaw","given":"A E"},{"family":"Haberman","given":"S"}],"issued":{"date-parts":[["2006","6"]]},"container-title":"Insurance: Mathematics and Economics","container-title-short":"Insurance: Mathematics and Economics","journalAbbreviation":"Insurance: Mathematics and Economics","DOI":"10.1016/j.insmatheco.2005.12.001","citation-label":"6944512","CleanAbstract":"No abstract available"}]</w:instrText>
       </w:r>
       <w:r>
         <w:fldChar w:fldCharType="separate"/>
       </w:r>
       <w:r>
-        <w:t>(1)</w:t>
+        <w:t>(4)</w:t>
       </w:r>
       <w:r>
         <w:fldChar w:fldCharType="end"/>
       </w:r>
       <w:r>
-        <w:t xml:space="preserve"> made use of Bayesian methods for ‘smoothing’ observations from neighbouring years and age groups, </w:t>
+        <w:t xml:space="preserve"> A</w:t>
+      </w:r>
+      <w:r>
+        <w:t>n important example of this, which when identified by commercial actuaries led to substantial increases in projected life expectancies, was the identification of a so-called ‘Golden Cohort’ in the UK, persons born betw</w:t>
+      </w:r>
+      <w:r>
+        <w:t xml:space="preserve">een around 1925 and 1945, whose rates of mortality improvement appeared systematically higher than for earlier or later cohorts. </w:t>
       </w:r>
       <w:r>
         <w:fldChar w:fldCharType="begin"/>
       </w:r>
       <w:r>
-        <w:instrText>ADDIN F1000_CSL_CITATION&lt;~#@#~&gt;[{"title":"Bayesian demography 250 years after Bayes.","id":"6944231","page":"1-19","type":"article-journal","volume":"70","issue":"1","author":[{"family":"Bijak","given":"Jakub"},{"family":"Bryant","given":"John"}],"issued":{"date-parts":[["2016","2","23"]]},"container-title":"Population studies","container-title-short":"Popul Stud (Camb)","journalAbbreviation":"Popul Stud (Camb)","DOI":"10.1080/00324728.2015.1122826","PMID":"26902889","PMCID":"PMC4867874","citation-label":"6944231","Abstract":"Bayesian statistics offers an alternative to classical (frequentist) statistics. It is distinguished by its use of probability distributions to describe uncertain quantities, which leads to elegant solutions to many difficult statistical problems. Although Bayesian demography, like Bayesian statistics more generally, is around 250 years old, only recently has it begun to flourish. The aim of this paper is to review the achievements of Bayesian demography, address some misconceptions, and make the case for wider use of Bayesian methods in population studies. We focus on three applications: demographic forecasts, limited data, and highly structured or complex models. The key advantages of Bayesian methods are the ability to integrate information from multiple sources and to describe uncertainty coherently. Bayesian methods also allow for including additional (prior) information next to the data sample. As such, Bayesian approaches are complementary to many traditional methods, which can be productively re-expressed in Bayesian terms. ","CleanAbstract":"Bayesian statistics offers an alternative to classical (frequentist) statistics. It is distinguished by its use of probability distributions to describe uncertain quantities, which leads to elegant solutions to many difficult statistical problems. Although Bayesian demography, like Bayesian statistics more generally, is around 250 years old, only recently has it begun to flourish. The aim of this paper is to review the achievements of Bayesian demography, address some misconceptions, and make the case for wider use of Bayesian methods in population studies. We focus on three applications: demographic forecasts, limited data, and highly structured or complex models. The key advantages of Bayesian methods are the ability to integrate information from multiple sources and to describe uncertainty coherently. Bayesian methods also allow for including additional (prior) information next to the data sample. As such, Bayesian approaches are complementary to many traditional methods, which can be productively re-expressed in Bayesian terms. "},{"title":"Demographic Forecasting","id":"7917156","type":"article-journal","author":[{"family":"King","given":"Gary"}],"issued":{"date-parts":[["2008"]]},"citation-label":"7917156","CleanAbstract":"No abstract available"}]</w:instrText>
+        <w:instrText>ADDIN F1000_CSL_CITATION&lt;~#@#~&gt;[{"title":"THE COHORT EFFECT : INSIGHTS AND EXPLANATIONS","id":"6932273","page":"1-38","type":"report","publisher":"Willets Consulting Limited","author":[{"family":"Willets","given":"Richard"}],"issued":{"date-parts":[["2003"]]},"citation-label":"6932273","CleanAbstract":"No abstract available"}]</w:instrText>
       </w:r>
       <w:r>
         <w:fldChar w:fldCharType="separate"/>
       </w:r>
       <w:r>
-        <w:t>(2,3)</w:t>
+        <w:t>(5)</w:t>
       </w:r>
       <w:r>
         <w:fldChar w:fldCharType="end"/>
       </w:r>
       <w:r>
-        <w:t>,</w:t>
+        <w:t xml:space="preserve"> Though cohort effects had been identified many decades previously, </w:t>
+      </w:r>
+      <w:r>
+        <w:fldChar w:fldCharType="begin"/>
+      </w:r>
+      <w:r>
+        <w:instrText>ADDIN F1000_CSL_CITATION&lt;~#@#~&gt;[{"title":"Death-rates in Great Britain and Sweden. Some general regularities and their significance.","id":"6931898","page":"678-683","type":"article-journal","volume":"30","issue":"4","author":[{"family":"Kermack","given":"W O"},{"family":"McKendrick","given":"A G"},{"family":"McKinlay","given":"P L"}],"issued":{"date-parts":[["2001","8"]]},"container-title":"International Journal of Epidemiology","container-title-short":"Int. J. Epidemiol.","journalAbbreviation":"Int. J. Epidemiol.","DOI":"10.1093/ije/30.4.678","PMID":"11511582","citation-label":"6931898","CleanAbstract":"No abstract available"}]</w:instrText>
+      </w:r>
+      <w:r>
+        <w:fldChar w:fldCharType="separate"/>
+      </w:r>
+      <w:r>
+        <w:t>(6)</w:t>
+      </w:r>
+      <w:r>
+        <w:fldChar w:fldCharType="end"/>
+      </w:r>
+      <w:r>
+        <w:t xml:space="preserve">  </w:t>
+      </w:r>
+      <w:r>
+        <w:t xml:space="preserve">they had often been deleterious rather than positive </w:t>
+      </w:r>
+      <w:r>
+        <w:fldChar w:fldCharType="begin"/>
+      </w:r>
+      <w:r>
+        <w:instrText>ADDIN F1000_CSL_CITATION&lt;~#@#~&gt;[{"title":"Visualizing Europe's demographic scars with coplots and contour plots.","id":"6932242","page":"1164-1176","type":"article-journal","volume":"42","issue":"4","author":[{"family":"Minton","given":"Jonathan"},{"family":"Vanderbloemen","given":"Laura"},{"family":"Dorling","given":"Danny"}],"issued":{"date-parts":[["2013","8"]]},"container-title":"International Journal of Epidemiology","container-title-short":"Int. J. Epidemiol.","journalAbbreviation":"Int. J. Epidemiol.","DOI":"10.1093/ije/dyt115","PMID":"24062300","PMCID":"PMC3781004","citation-label":"6932242","Abstract":"We present two enhancements to existing methods for visualizing vital statistics data. Data from the Human Mortality Database were used and vital statistics from England and Wales are used for illustration. The simpler of these methods involves coplotting mean age of death with its variance, and the more complex of these methods is to present data as a contour plot. The coplot method shows the effect of the 20th century's epidemiological transitions. The contour plot method allows more complex and subtle age, period and cohort effects to be seen. The contour plot shows the effects of broad improvements in public health over the 20th century, including vast reductions in rates of childhood mortality, reduced baseline mortality risks during adulthood and the postponement of higher mortality risks to older ages. They also show the effects of the two world wars and the 1918 influenza pandemic on men of fighting age, women and children. The contour plots also show a cohort effect for people born around 1918, suggesting a possible epigenetic effect of parental exposure to the pandemic which shortened the cohort's lifespan and which has so far received little attention. Although this article focuses on data from England and Wales, the associated online appendices contain equivalent visualizations for almost 50 series of data available on the Human Mortality Database. We expect that further analyses of these visualizations will reveal further insights into global public health. ","CleanAbstract":"We present two enhancements to existing methods for visualizing vital statistics data. Data from the Human Mortality Database were used and vital statistics from England and Wales are used for illustration. The simpler of these methods involves coplotting mean age of death with its variance, and the more complex of these methods is to present data as a contour plot. The coplot method shows the effect of the 20th century's epidemiological transitions. The contour plot method allows more complex and subtle age, period and cohort effects to be seen. The contour plot shows the effects of broad improvements in public health over the 20th century, including vast reductions in rates of childhood mortality, reduced baseline mortality risks during adulthood and the postponement of higher mortality risks to older ages. They also show the effects of the two world wars and the 1918 influenza pandemic on men of fighting age, women and children. The contour plots also show a cohort effect for people born around 1918, suggesting a possible epigenetic effect of parental exposure to the pandemic which shortened the cohort's lifespan and which has so far received little attention. Although this article focuses on data from England and Wales, the associated online appendices contain equivalent visualizations for almost 50 series of data available on the Human Mortality Database. We expect that further analyses of these visualizations will reveal further insights into global public health. "},{"title":"Is the 1918 Influenxa Pandemic Over? Long-Term Effects of In Utero Influenza Exposure in the Post-1940 U.S. Population","id":"6931893","page":"672-712","type":"article-journal","volume":"114","issue":"4","author":[{"family":"Almond","given":"D"}],"issued":{"date-parts":[["2006"]]},"container-title":"Journal of Political Economy2","container-title-short":"Journal of Political Economy2","journalAbbreviation":"Journal of Political Economy2","citation-label":"6931893","Abstract":"This paper uses the 1918 influenza pandemic as a natural experiment for testing the fetal origins hypothesis. The pandemic arrived unexpectedly in the fall of 1918 and had largely subsided by January 1919, generating sharp predictions for long-term effects. Data from the 1960–80 decennial U.S. Census indicate that cohorts in utero during the pandemic displayed reduced educational attainment, increased rates of physical disability, lower income, lower socioeconomic status, and higher transfer payments compared with other birth cohorts. These results indicate that investments in fetal health can increase human capital.","CleanAbstract":"This paper uses the 1918 influenza pandemic as a natural experiment for testing the fetal origins hypothesis. The pandemic arrived unexpectedly in the fall of 1918 and had largely subsided by January 1919, generating sharp predictions for long-term effects. Data from the 1960–80 decennial U.S. Census indicate that cohorts in utero during the pandemic displayed reduced educational attainment, increased rates of physical disability, lower income, lower socioeconomic status, and higher transfer payments compared with other birth cohorts. These results indicate that investments in fetal health can increase human capital."}]</w:instrText>
+      </w:r>
+      <w:r>
+        <w:fldChar w:fldCharType="separate"/>
+      </w:r>
+      <w:r>
+        <w:t>(7,8)</w:t>
+      </w:r>
+      <w:r>
+        <w:fldChar w:fldCharType="end"/>
+      </w:r>
+      <w:r>
+        <w:t xml:space="preserve">, and the UK’s cohort effect was of particular interest to the actuarial profession as they constituted a source of </w:t>
+      </w:r>
+      <w:r>
+        <w:t>substantial ‘</w:t>
+      </w:r>
+      <w:r>
+        <w:t>longevit</w:t>
+      </w:r>
+      <w:r>
+        <w:t xml:space="preserve">y risk’ affecting the viability of both private and state pensions. </w:t>
+      </w:r>
+      <w:r>
+        <w:fldChar w:fldCharType="begin"/>
+      </w:r>
+      <w:r>
+        <w:instrText>ADDIN F1000_CSL_CITATION&lt;~#@#~&gt;[{"title":"Longevity in the 21st century","id":"7916955","page":"685-832","type":"article-journal","volume":"10","issue":"4","author":[{"family":"Willets","given":"R C"},{"family":"Gallop","given":"A P"},{"family":"Leandro","given":"P A"},{"family":"Lu","given":"J L C"},{"family":"Macdonald","given":"A S"},{"family":"Miller","given":"K A"},{"family":"Richards","given":"S J"},{"family":"Robjohns","given":"N"},{"family":"Ryan","given":"J P"},{"family":"Waters","given":"H R"}],"issued":{"date-parts":[["2004","10","1"]]},"container-title":"British Actuarial Journal","container-title-short":"Br. Actuar. J.","journalAbbreviation":"Br. Actuar. J.","DOI":"10.1017/S1357321700002750","citation-label":"7916955","CleanAbstract":"No abstract available"}]</w:instrText>
+      </w:r>
+      <w:r>
+        <w:fldChar w:fldCharType="separate"/>
+      </w:r>
+      <w:r>
+        <w:t>(9)</w:t>
+      </w:r>
+      <w:r>
+        <w:fldChar w:fldCharType="end"/>
       </w:r>
       <w:r>
         <w:t xml:space="preserve"> </w:t>
       </w:r>
-      <w:r>
-        <w:t>and/or incorporating cohort effects in improvement rates which allow for faster or slower gains in some cohorts than others.</w:t>
+    </w:p>
+    <w:p>
+      <w:pPr>
+        <w:pStyle w:val="BodyText1"/>
+      </w:pPr>
+      <w:r>
+        <w:t xml:space="preserve">Perhaps surprisingly, more complex approaches to demographic forecasting have not been found to outperform simpler approaches, </w:t>
+      </w:r>
+      <w:r>
+        <w:fldChar w:fldCharType="begin"/>
+      </w:r>
+      <w:r>
+        <w:instrText>ADDIN F1000_CSL_CITATION&lt;~#@#~&gt;[{"title":"The maximum entropy mortality model: forecasting mortality using statistical moments","id":"6945560","page":"1-25","type":"article-journal","author":[{"family":"Pascariu","given":"Marius D."},{"family":"Lenart","given":"Adam"},{"family":"Canudas-Romo","given":"Vladimir"}],"issued":{"date-parts":[["2019","3","29"]]},"container-title":"Scandinavian actuarial journal","container-title-short":"Scand. Actuar. J.","journalAbbreviation":"Scand. Actuar. J.","DOI":"10.1080/03461238.2019.1596974","citation-label":"6945560","CleanAbstract":"No abstract available"}]</w:instrText>
+      </w:r>
+      <w:r>
+        <w:fldChar w:fldCharType="separate"/>
+      </w:r>
+      <w:r>
+        <w:t>(10)</w:t>
+      </w:r>
+      <w:r>
+        <w:fldChar w:fldCharType="end"/>
+      </w:r>
+      <w:r>
+        <w:t xml:space="preserve">, and a very simple approach to </w:t>
+      </w:r>
+      <w:r>
+        <w:t>forecasting life expectancy, which does not involve forecasting mortality at individual ages</w:t>
+      </w:r>
+      <w:r>
+        <w:t xml:space="preserve">, has also been found to be effective. </w:t>
+      </w:r>
+      <w:r>
+        <w:fldChar w:fldCharType="begin"/>
+      </w:r>
+      <w:r>
+        <w:instrText>ADDIN F1000_CSL_CITATION&lt;~#@#~&gt;[{"title":"Longevity Advances in High-Income Countries, 1955-96","id":"6983979","page":"59-76","type":"article-journal","volume":"28","issue":"1","author":[{"family":"White","given":"Kevin M."}],"issued":{"date-parts":[["2002","3"]]},"container-title":"Population and development review","container-title-short":"Popul. Dev. Rev.","journalAbbreviation":"Popul. Dev. Rev.","DOI":"10.1111/j.1728-4457.2002.00059.x","citation-label":"6983979","CleanAbstract":"No abstract available"}]</w:instrText>
+      </w:r>
+      <w:r>
+        <w:fldChar w:fldCharType="separate"/>
+      </w:r>
+      <w:r>
+        <w:t>(11)</w:t>
+      </w:r>
+      <w:r>
+        <w:fldChar w:fldCharType="end"/>
+      </w:r>
+      <w:r>
+        <w:t xml:space="preserve"> This approach simply involves </w:t>
+      </w:r>
+      <w:r>
+        <w:t xml:space="preserve">assuming that life expectancy improvements will tend to continue to improve linearly on average over the long term. This assumption seems to hold more for the average of many similar populations, or for the best performing of a collection of high income nations, </w:t>
+      </w:r>
+      <w:r>
+        <w:fldChar w:fldCharType="begin"/>
+      </w:r>
+      <w:r>
+        <w:instrText>ADDIN F1000_CSL_CITATION&lt;~#@#~&gt;[{"title":"Ageing populations: the challenges ahead.","id":"2479001","page":"1196-1208","type":"article-journal","volume":"374","issue":"9696","author":[{"family":"Christensen","given":"Kaare"},{"family":"Doblhammer","given":"Gabriele"},{"family":"Rau","given":"Roland"},{"family":"Vaupel","given":"James W"}],"issued":{"date-parts":[["2009","10","3"]]},"container-title":"The Lancet","container-title-short":"Lancet","journalAbbreviation":"Lancet","DOI":"10.1016/S0140-6736(09)61460-4","PMID":"19801098","PMCID":"PMC2810516","citation-label":"2479001","Abstract":"If the pace of increase in life expectancy in developed countries over the past two centuries continues through the 21st century, most babies born since 2000 in France, Germany, Italy, the UK, the USA, Canada, Japan, and other countries with long life expectancies will celebrate their 100th birthdays. Although trends differ between countries, populations of nearly all such countries are ageing as a result of low fertility, low immigration, and long lives. A key question is: are increases in life expectancy accompanied by a concurrent postponement of functional limitations and disability? The answer is still open, but research suggests that ageing processes are modifiable and that people are living longer without severe disability. This finding, together with technological and medical development and redistribution of work, will be important for our chances to meet the challenges of ageing populations.","CleanAbstract":"If the pace of increase in life expectancy in developed countries over the past two centuries continues through the 21st century, most babies born since 2000 in France, Germany, Italy, the UK, the USA, Canada, Japan, and other countries with long life expectancies will celebrate their 100th birthdays. Although trends differ between countries, populations of nearly all such countries are ageing as a result of low fertility, low immigration, and long lives. A key question is: are increases in life expectancy accompanied by a concurrent postponement of functional limitations and disability? The answer is still open, but research suggests that ageing processes are modifiable and that people are living longer without severe disability. This finding, together with technological and medical development and redistribution of work, will be important for our chances to meet the challenges of ageing populations."},{"title":"The double-gap life expectancy forecasting model","id":"7917347","page":"339-350","type":"article-journal","volume":"78","author":[{"family":"Pascariu","given":"Marius D."},{"family":"Canudas-Romo","given":"Vladimir"},{"family":"Vaupel","given":"James W."}],"issued":{"date-parts":[["2018","1"]]},"container-title":"Insurance: Mathematics and Economics","container-title-short":"Insurance: Mathematics and Economics","journalAbbreviation":"Insurance: Mathematics and Economics","DOI":"10.1016/j.insmatheco.2017.09.011","citation-label":"7917347","Abstract":"Life expectancy is highly correlated over time among countries and between males and females. These associations can be used to improve forecasts. Here we propose a method for forecasting female life expectancy based on analysis of the gap between female life expectancy in a country compared with the record level of female life expectancy in the world. Second, to forecast male life expectancy, the gap between male life expectancy and female life expectancy in a country is analysed. We present these results for various developed countries. We compare our results with forecasts based on the Lee–Carter approach and the Cairns–Blake–Dowd strategy. We focus on forecasting life expectancy at age 0 and remaining life expectancy at age 65.","CleanAbstract":"Life expectancy is highly correlated over time among countries and between males and females. These associations can be used to improve forecasts. Here we propose a method for forecasting female life expectancy based on analysis of the gap between female life expectancy in a country compared with the record level of female life expectancy in the world. Second, to forecast male life expectancy, the gap between male life expectancy and female life expectancy in a country is analysed. We present these results for various developed countries. We compare our results with forecasts based on the Lee–Carter approach and the Cairns–Blake–Dowd strategy. We focus on forecasting life expectancy at age 0 and remaining life expectancy at age 65."},{"title":"Forecasting life expectancy in an international context","id":"7917668","page":"519-531","type":"article-journal","volume":"28","issue":"2","author":[{"family":"Torri","given":"Tiziana"},{"family":"Vaupel","given":"James W."}],"issued":{"date-parts":[["2012","4"]]},"container-title":"International journal of forecasting","container-title-short":"Int. J. Forecast.","journalAbbreviation":"Int. J. Forecast.","DOI":"10.1016/j.ijforecast.2011.01.009","citation-label":"7917668","Abstract":"Over the past two centuries, the life expectancy has more than doubled in many countries, for both males and females. The levels of the countries with the highest life expectancies have risen almost linearly. We exploit this regularity by using the classic univariate ARIMA model to forecast future levels of best-practice life expectancy. We then compare two alternative stochastic models for forecasting the gap between the best-practice level and life expectancy in a particular population. One of our approaches is based on the concept of discrete geometric Brownian motion; our other approach relies on a discrete model of geometric mean-reverting processes. A key advantage of our strategy is that the life expectancies forecast for different countries are positively correlated because of their tie to the forecast best-practice line. We provide illustrations based on Italian and US data.","CleanAbstract":"Over the past two centuries, the life expectancy has more than doubled in many countries, for both males and females. The levels of the countries with the highest life expectancies have risen almost linearly. We exploit this regularity by using the classic univariate ARIMA model to forecast future levels of best-practice life expectancy. We then compare two alternative stochastic models for forecasting the gap between the best-practice level and life expectancy in a particular population. One of our approaches is based on the concept of discrete geometric Brownian motion; our other approach relies on a discrete model of geometric mean-reverting processes. A key advantage of our strategy is that the life expectancies forecast for different countries are positively correlated because of their tie to the forecast best-practice line. We provide illustrations based on Italian and US data."}]</w:instrText>
+      </w:r>
+      <w:r>
+        <w:fldChar w:fldCharType="separate"/>
+      </w:r>
+      <w:r>
+        <w:t>(12–14)</w:t>
+      </w:r>
+      <w:r>
+        <w:fldChar w:fldCharType="end"/>
       </w:r>
       <w:r>
         <w:t xml:space="preserve"> </w:t>
       </w:r>
       <w:r>
+        <w:t xml:space="preserve">than for any single population, but has </w:t>
+      </w:r>
+      <w:r>
+        <w:t xml:space="preserve">the dual advantages of simplicity, and of </w:t>
+      </w:r>
+      <w:r>
+        <w:t>allowing uncertainty intervals in projections to be generated us</w:t>
+      </w:r>
+      <w:r>
+        <w:t xml:space="preserve">ing the observed variation in annual changes in life expectancy using </w:t>
+      </w:r>
+      <w:r>
+        <w:t xml:space="preserve">well-established </w:t>
+      </w:r>
+      <w:r>
+        <w:t xml:space="preserve">time series modelling strategies. </w:t>
+      </w:r>
+      <w:r>
         <w:fldChar w:fldCharType="begin"/>
       </w:r>
       <w:r>
-        <w:instrText>ADDIN F1000_CSL_CITATION&lt;~#@#~&gt;[{"title":"A cohort-based extension to the Lee–Carter model for mortality reduction factors","id":"6944512","page":"556-570","type":"article-journal","volume":"38","issue":"3","author":[{"family":"Renshaw","given":"A E"},{"family":"Haberman","given":"S"}],"issued":{"date-parts":[["2006","6"]]},"container-title":"Insurance: Mathematics and Economics","container-title-short":"Insurance: Mathematics and Economics","journalAbbreviation":"Insurance: Mathematics and Economics","DOI":"10.1016/j.insmatheco.2005.12.001","citation-label":"6944512","CleanAbstract":"No abstract available"}]</w:instrText>
+        <w:instrText>ADDIN F1000_CSL_CITATION&lt;~#@#~&gt;[{"title":"Time Series Analysis: Forecasting And Control (wiley Series In Probability And Statistics)","id":"7917764","page":"712","type":"book","publisher":"Wiley","isbn":"978-1-118-67502-1","author":[{"family":"Box","given":"George E. P."},{"family":"Jenkins","given":"Gwilym M."},{"family":"Reinsel","given":"Gregory C."},{"family":"Ljung","given":"Greta M."}],"issued":{"date-parts":[["2015"]]},"edition":"5","publisher-place":"Hoboken, New Jersey","citation-label":"7917764","CleanAbstract":"No abstract available"}]</w:instrText>
       </w:r>
       <w:r>
         <w:fldChar w:fldCharType="separate"/>
       </w:r>
       <w:r>
-        <w:t>(4)</w:t>
+        <w:t>(15)</w:t>
       </w:r>
       <w:r>
         <w:fldChar w:fldCharType="end"/>
       </w:r>
       <w:r>
-        <w:t xml:space="preserve"> A</w:t>
-      </w:r>
-      <w:r>
-        <w:t>n important example of this, which when identified by commercial actuaries led to substantial increases in projected life expectancies, was the identification of a so-called ‘Golden Cohort’ in the UK, persons born betw</w:t>
-      </w:r>
-      <w:r>
-        <w:t xml:space="preserve">een around 1925 and 1945, whose rates of mortality improvement appeared systematically higher than for earlier or later cohorts. </w:t>
+        <w:t xml:space="preserve"> This will be the main approach taken in this paper. </w:t>
+      </w:r>
+    </w:p>
+    <w:p>
+      <w:pPr>
+        <w:pStyle w:val="BodyText1"/>
+      </w:pPr>
+      <w:r>
+        <w:t xml:space="preserve">Since around 2014, worsening trends in life expectancy improvement have been an increasing area of focus and concern in the UK amongst public health researchers and academics. </w:t>
       </w:r>
       <w:r>
         <w:fldChar w:fldCharType="begin"/>
       </w:r>
       <w:r>
-        <w:instrText>ADDIN F1000_CSL_CITATION&lt;~#@#~&gt;[{"title":"THE COHORT EFFECT : INSIGHTS AND EXPLANATIONS","id":"6932273","page":"1-38","type":"report","publisher":"Willets Consulting Limited","author":[{"family":"Willets","given":"Richard"}],"issued":{"date-parts":[["2003"]]},"citation-label":"6932273","CleanAbstract":"No abstract available"}]</w:instrText>
+        <w:instrText>ADDIN F1000_CSL_CITATION&lt;~#@#~&gt;[{"title":"Rise in mortality in England and Wales in first seven weeks of 2018.","id":"6945479","page":"k1090","type":"article-journal","volume":"360","author":[{"family":"Hiam","given":"Lucinda"},{"family":"Dorling","given":"Danny"}],"issued":{"date-parts":[["2018","3","14"]]},"container-title":"BMJ (Clinical Research Ed.)","container-title-short":"BMJ","journalAbbreviation":"BMJ","DOI":"10.1136/bmj.k1090","PMID":"29540369","citation-label":"6945479","CleanAbstract":"No abstract available"},{"title":"The cuts and poor health: when and how can we say that one thing causes another?","id":"6944886","page":"199-202","type":"article-journal","volume":"111","issue":"6","author":[{"family":"Hiam","given":"Lucinda"},{"family":"Dorling","given":"Danny"},{"family":"McKee","given":"Martin"}],"issued":{"date-parts":[["2018","6"]]},"container-title":"Journal of the Royal Society of Medicine","container-title-short":"J. R. Soc. Med.","journalAbbreviation":"J. R. Soc. Med.","DOI":"10.1177/0141076818779237","PMID":"29877771","PMCID":"PMC6022891","citation-label":"6944886","CleanAbstract":"No abstract available"},{"title":"Why is life expectancy in England and Wales 'stalling'?","id":"6945415","page":"404-408","type":"article-journal","volume":"72","issue":"5","author":[{"family":"Hiam","given":"Lucinda"},{"family":"Harrison","given":"Dominic"},{"family":"McKee","given":"Martin"},{"family":"Dorling","given":"Danny"}],"issued":{"date-parts":[["2018","2","20"]]},"container-title":"Journal of Epidemiology and Community Health","container-title-short":"J. Epidemiol. Community Health","journalAbbreviation":"J. Epidemiol. Community Health","DOI":"10.1136/jech-2017-210401","PMID":"29463599","citation-label":"6945415","Abstract":"Several independent analyses, by both epidemiologists and actuaries, have concluded that the previous rate of improvement of life expectancy in England and Wales has now slowed markedly, and at older ages may even be reversing. However, although these findings have led the pension industry to reduce estimates of future liabilities, they have failed to elicit any significant concern in the Department of Health and Social Care. In this essay, we review the evidence on changing life expectancy, noting that the problems are greatest among older women. We then estimate the gap between what life expectancy is now and what it might have been had previous trends continued. At age 85, the gap is 0.34 years for women and 0.23 for men. We argue that recent changes cannot be dismissed as a temporary aberration. While the causes of this phenomenon are contested, there is growing evidence to point to the austerity policies implemented in recent years as at least a partial explanation. We conclude by calling for a fully independent enquiry to ascertain what is happening to life expectancy in England and Wales and what should be done about it.&lt;br&gt;&lt;br&gt;© Article author(s) (or their employer(s) unless otherwise stated in the text of the article) 2018. All rights reserved. No commercial use is permitted unless otherwise expressly granted.","CleanAbstract":"Several independent analyses, by both epidemiologists and actuaries, have concluded that the previous rate of improvement of life expectancy in England and Wales has now slowed markedly, and at older ages may even be reversing. However, although these findings have led the pension industry to reduce estimates of future liabilities, they have failed to elicit any significant concern in the Department of Health and Social Care. In this essay, we review the evidence on changing life expectancy, noting that the problems are greatest among older women. We then estimate the gap between what life expectancy is now and what it might have been had previous trends continued. At age 85, the gap is 0.34 years for women and 0.23 for men. We argue that recent changes cannot be dismissed as a temporary aberration. While the causes of this phenomenon are contested, there is growing evidence to point to the austerity policies implemented in recent years as at least a partial explanation. We conclude by calling for a fully independent enquiry to ascertain what is happening to life expectancy in England and Wales and what should be done about it.© Article author(s) (or their employer(s) unless otherwise stated in the text of the article) 2018. All rights reserved. No commercial use is permitted unless otherwise expressly granted."},{"title":"What caused the spike in mortality in England and Wales in January 2015?","id":"4783512","page":"131-137","type":"article-journal","volume":"110","issue":"4","author":[{"family":"Hiam","given":"Lucinda"},{"family":"Dorling","given":"Danny"},{"family":"Harrison","given":"Dominic"},{"family":"McKee","given":"Martin"}],"issued":{"date-parts":[["2017","4"]]},"container-title":"Journal of the Royal Society of Medicine","container-title-short":"J. R. Soc. Med.","journalAbbreviation":"J. R. Soc. Med.","DOI":"10.1177/0141076817693600","PMID":"28208024","PMCID":"PMC5407518","citation-label":"4783512","CleanAbstract":"No abstract available"},{"title":"Rise in mortality-when will the government take note?","id":"6945568","page":"k2747","type":"article-journal","volume":"361","author":[{"family":"Hiam","given":"Lucinda"},{"family":"Dorling","given":"Danny"},{"family":"McKee","given":"Martin"}],"issued":{"date-parts":[["2018","6","25"]]},"container-title":"BMJ (Clinical Research Ed.)","container-title-short":"BMJ","journalAbbreviation":"BMJ","DOI":"10.1136/bmj.k2747","PMID":"29941609","citation-label":"6945568","CleanAbstract":"No abstract available"},{"title":"Recent adverse mortality trends in Scotland: comparison with other high-income countries.","id":"7720982","page":"e029936","type":"article-journal","volume":"9","issue":"10","author":[{"family":"Fenton","given":"Lynda"},{"family":"Minton","given":"Jon"},{"family":"Ramsay","given":"Julie"},{"family":"Kaye-Bardgett","given":"Maria"},{"family":"Fischbacher","given":"Colin"},{"family":"Wyper","given":"Grant M A"},{"family":"McCartney","given":"Gerry"}],"issued":{"date-parts":[["2019","10","31"]]},"container-title":"BMJ Open","container-title-short":"BMJ Open","journalAbbreviation":"BMJ Open","DOI":"10.1136/bmjopen-2019-029936","PMID":"31676648","PMCID":"PMC6830653","citation-label":"7720982","Abstract":"&lt;strong&gt;OBJECTIVE:&lt;/strong&gt; Gains in life expectancy have faltered in several high-income countries in recent years. Scotland has consistently had a lower life expectancy than many other high-income countries over the past 70 years. We aim to compare life expectancy trends in Scotland to those seen internationally and to assess the timing and importance of any recent changes in mortality trends for Scotland.&lt;br&gt;&lt;br&gt;&lt;strong&gt;SETTING:&lt;/strong&gt; Austria, Croatia, Czech Republic, Denmark, England and Wales, Estonia, France, Germany, Hungary, Iceland, Israel, Japan, Korea, Latvia, Lithuania, Netherlands, Northern Ireland, Poland, Scotland, Slovakia, Spain, Sweden, Switzerland and USA.&lt;br&gt;&lt;br&gt;&lt;strong&gt;METHODS:&lt;/strong&gt; We used life expectancy data from the Human Mortality Database (HMD) to calculate the mean annual life expectancy change for 24 high-income countries over 5-year periods from 1992 to 2016. Linear regression was used to assess the association between life expectancy in 2011 and mean life expectancy change over the subsequent 5 years. One-break and two-break segmented regression models were used to test the timing of mortality rate changes in Scotland between 1990 and 2018.&lt;br&gt;&lt;br&gt;&lt;strong&gt;RESULTS:&lt;/strong&gt; Mean improvements in life expectancy in 2012-2016 were smallest among women (&lt; 2 weeks/year) in Northern Ireland, Iceland, England and Wales, and the USA and among men (&lt; 5 weeks/year) in Iceland, USA, England and Wales, and Scotland. Japan, Korea and countries of Eastern Europe had substantial gains in life expectancy over the same period. The best estimate of when mortality rates changed to a slower rate of improvement in Scotland was the year to 2012 quarter 4 for men and the year to 2014 quarter 2 for women.&lt;br&gt;&lt;br&gt;&lt;strong&gt;CONCLUSIONS:&lt;/strong&gt; Life expectancy improvement has stalled across many, but not all, high-income countries. The recent change in the mortality trend in Scotland occurred within the period 2012-2014. Further research is required to understand these trends, but governments must also take timely action on plausible contributors.&lt;br&gt;&lt;br&gt;© Author(s) (or their employer(s)) 2019. Re-use permitted under CC BY-NC. No commercial re-use. See rights and permissions. Published by BMJ.","CleanAbstract":"OBJECTIVE: Gains in life expectancy have faltered in several high-income countries in recent years. Scotland has consistently had a lower life expectancy than many other high-income countries over the past 70 years. We aim to compare life expectancy trends in Scotland to those seen internationally and to assess the timing and importance of any recent changes in mortality trends for Scotland.SETTING: Austria, Croatia, Czech Republic, Denmark, England and Wales, Estonia, France, Germany, Hungary, Iceland, Israel, Japan, Korea, Latvia, Lithuania, Netherlands, Northern Ireland, Poland, Scotland, Slovakia, Spain, Sweden, Switzerland and USA.METHODS: We used life expectancy data from the Human Mortality Database (HMD) to calculate the mean annual life expectancy change for 24 high-income countries over 5-year periods from 1992 to 2016. Linear regression was used to assess the association between life expectancy in 2011 and mean life expectancy change over the subsequent 5 years. One-break and two-break segmented regression models were used to test the timing of mortality rate changes in Scotland between 1990 and 2018.RESULTS: Mean improvements in life expectancy in 2012-2016 were smallest among women (CONCLUSIONS: Life expectancy improvement has stalled across many, but not all, high-income countries. The recent change in the mortality trend in Scotland occurred within the period 2012-2014. Further research is required to understand these trends, but governments must also take timely action on plausible contributors.© Author(s) (or their employer(s)) 2019. Re-use permitted under CC BY-NC. No commercial re-use. See rights and permissions. Published by BMJ."}]</w:instrText>
       </w:r>
       <w:r>
         <w:fldChar w:fldCharType="separate"/>
       </w:r>
       <w:r>
-        <w:t>(5)</w:t>
+        <w:t>(16–21)</w:t>
       </w:r>
       <w:r>
         <w:fldChar w:fldCharType="end"/>
       </w:r>
       <w:r>
-        <w:t xml:space="preserve"> Though cohort effects had been identified many decades previously, </w:t>
+        <w:t xml:space="preserve"> Much of the analysis and commentary surrounding the slowing improvement rates in life expectancy has focused on the role of UK-government austerity policies, and corresponding changes in funding and provision of out-of-work benefits, social and healthcare funding </w:t>
       </w:r>
       <w:r>
         <w:fldChar w:fldCharType="begin"/>
       </w:r>
       <w:r>
-        <w:instrText>ADDIN F1000_CSL_CITATION&lt;~#@#~&gt;[{"title":"Death-rates in Great Britain and Sweden. Some general regularities and their significance.","id":"6931898","page":"678-683","type":"article-journal","volume":"30","issue":"4","author":[{"family":"Kermack","given":"W O"},{"family":"McKendrick","given":"A G"},{"family":"McKinlay","given":"P L"}],"issued":{"date-parts":[["2001","8"]]},"container-title":"International Journal of Epidemiology","container-title-short":"Int. J. Epidemiol.","journalAbbreviation":"Int. J. Epidemiol.","DOI":"10.1093/ije/30.4.678","PMID":"11511582","citation-label":"6931898","CleanAbstract":"No abstract available"}]</w:instrText>
+        <w:instrText>ADDIN F1000_CSL_CITATION&lt;~#@#~&gt;[{"title":"Could the rise in mortality rates since 2015 be explained by changes in the number of delayed discharges of NHS patients?","id":"6944210","page":"1068-1071","type":"article-journal","volume":"71","issue":"11","author":[{"family":"Green","given":"Mark A"},{"family":"Dorling","given":"Danny"},{"family":"Minton","given":"Jonathan"},{"family":"Pickett","given":"Kate E"}],"issued":{"date-parts":[["2017","11"]]},"container-title":"Journal of Epidemiology and Community Health","container-title-short":"J. Epidemiol. Community Health","journalAbbreviation":"J. Epidemiol. Community Health","DOI":"10.1136/jech-2017-209403","PMID":"28970194","PMCID":"PMC5847097","citation-label":"6944210","Abstract":"&lt;strong&gt;BACKGROUND:&lt;/strong&gt; 2015 saw the largest annual spike of mortality rates in England in almost 50 years. We examine whether these changes in mortality rates are associated with an indicator of poor functioning of health and social care: delay in hospital discharges.&lt;br&gt;&lt;br&gt;&lt;strong&gt;METHODS:&lt;/strong&gt; Office for National Statistics monthly data of death counts and mortality rates for the period August 2010-March 2016 were compared with delays in discharges from National Health Service (NHS) England data on transfers of care for acute and non-acute patients in England. Autoregressive Integrated Moving Average regression models were used in the analysis.&lt;br&gt;&lt;br&gt;&lt;strong&gt;RESULTS:&lt;/strong&gt; We estimate that each additional day an acute admission was late being discharged was associated with an increase in 0.394 deaths (95% CIs 0.220 to 0.569). For each additional acute patient delayed being discharged, we found an increase of 7.322 deaths (95% CIs 1.754 to 12.890). Findings for non-acute admissions were mixed.&lt;br&gt;&lt;br&gt;&lt;strong&gt;CONCLUSION:&lt;/strong&gt; The increased prevalence of patients being delayed in discharge from hospital in 2015 was associated with increases in mortality, accounting for up to a fifth of mortality increases. Our study provides evidence that a lower quality of performance of the NHS and adult social care as a result of austerity may be having an adverse impact on population health.&lt;br&gt;&lt;br&gt;© Article author(s) (or their employer(s) unless otherwise stated in the text of the article) 2017. All rights reserved. No commercial use is permitted unless otherwise expressly granted.","CleanAbstract":"BACKGROUND: 2015 saw the largest annual spike of mortality rates in England in almost 50 years. We examine whether these changes in mortality rates are associated with an indicator of poor functioning of health and social care: delay in hospital discharges.METHODS: Office for National Statistics monthly data of death counts and mortality rates for the period August 2010-March 2016 were compared with delays in discharges from National Health Service (NHS) England data on transfers of care for acute and non-acute patients in England. Autoregressive Integrated Moving Average regression models were used in the analysis.RESULTS: We estimate that each additional day an acute admission was late being discharged was associated with an increase in 0.394 deaths (95% CIs 0.220 to 0.569). For each additional acute patient delayed being discharged, we found an increase of 7.322 deaths (95% CIs 1.754 to 12.890). Findings for non-acute admissions were mixed.CONCLUSION: The increased prevalence of patients being delayed in discharge from hospital in 2015 was associated with increases in mortality, accounting for up to a fifth of mortality increases. Our study provides evidence that a lower quality of performance of the NHS and adult social care as a result of austerity may be having an adverse impact on population health.© Article author(s) (or their employer(s) unless otherwise stated in the text of the article) 2017. All rights reserved. No commercial use is permitted unless otherwise expressly granted."},{"title":"The Geography of a rapid rise in elderly mortality in England and Wales, 2014-15.","id":"3334723","page":"77-85","type":"article-journal","volume":"44","author":[{"family":"Green","given":"Mark"},{"family":"Dorling","given":"Danny"},{"family":"Minton","given":"Jon"}],"issued":{"date-parts":[["2017","2","12"]]},"container-title":"Health &amp; Place","container-title-short":"Health Place","journalAbbreviation":"Health Place","DOI":"10.1016/j.healthplace.2017.02.002","PMID":"28199896","citation-label":"3334723","Abstract":"Since at least the early 1900s almost all affluent nations in the world have continually experienced improvements in human longevity. Using ONS mid-year population and deaths estimates for Local Authorities for England and Wales, we show that these improvements have recently reversed. We estimate that in England and Wales there were 39,074 more deaths in the year to July 2015 as compared to the year to July 2014 (32,208 of these were of individuals aged 80+). We demonstrate that these increases occurred almost everywhere geographically; in poor and affluent areas, in rural and urban areas. The implications of our findings are profound given what has come before them, combined with the current political climate of austerity.&lt;br&gt;&lt;br&gt;Crown Copyright © 2017. Published by Elsevier Ltd. All rights reserved.","CleanAbstract":"Since at least the early 1900s almost all affluent nations in the world have continually experienced improvements in human longevity. Using ONS mid-year population and deaths estimates for Local Authorities for England and Wales, we show that these improvements have recently reversed. We estimate that in England and Wales there were 39,074 more deaths in the year to July 2015 as compared to the year to July 2014 (32,208 of these were of individuals aged 80+). We demonstrate that these increases occurred almost everywhere geographically; in poor and affluent areas, in rural and urban areas. The implications of our findings are profound given what has come before them, combined with the current political climate of austerity.Crown Copyright © 2017. Published by Elsevier Ltd. All rights reserved."},{"title":"Austerity, welfare reform and the rising use of food banks by children in England and Wales","id":"6943841","page":"273-279","type":"article-journal","volume":"49","issue":"3","author":[{"family":"Lambie-Mumford","given":"Hannah"},{"family":"Green","given":"Mark A"}],"issued":{"date-parts":[["2017","9"]]},"container-title":"Area","DOI":"10.1111/area.12233","citation-label":"6943841","CleanAbstract":"No abstract available"}]</w:instrText>
       </w:r>
       <w:r>
         <w:fldChar w:fldCharType="separate"/>
       </w:r>
       <w:r>
-        <w:t>(6)</w:t>
+        <w:t>(22–24)</w:t>
       </w:r>
       <w:r>
         <w:fldChar w:fldCharType="end"/>
       </w:r>
       <w:r>
-        <w:t xml:space="preserve">  </w:t>
-      </w:r>
-      <w:r>
-        <w:t xml:space="preserve">they had often been deleterious rather than positive </w:t>
+        <w:t>, continuing concerns raised previously about the adverse health effects of austerity in an international context</w:t>
+      </w:r>
+      <w:r>
+        <w:t>.</w:t>
+      </w:r>
+      <w:r>
+        <w:t xml:space="preserve"> </w:t>
       </w:r>
       <w:r>
         <w:fldChar w:fldCharType="begin"/>
       </w:r>
       <w:r>
-        <w:instrText>ADDIN F1000_CSL_CITATION&lt;~#@#~&gt;[{"title":"Visualizing Europe's demographic scars with coplots and contour plots.","id":"6932242","page":"1164-1176","type":"article-journal","volume":"42","issue":"4","author":[{"family":"Minton","given":"Jonathan"},{"family":"Vanderbloemen","given":"Laura"},{"family":"Dorling","given":"Danny"}],"issued":{"date-parts":[["2013","8"]]},"container-title":"International Journal of Epidemiology","container-title-short":"Int. J. Epidemiol.","journalAbbreviation":"Int. J. Epidemiol.","DOI":"10.1093/ije/dyt115","PMID":"24062300","PMCID":"PMC3781004","citation-label":"6932242","Abstract":"We present two enhancements to existing methods for visualizing vital statistics data. Data from the Human Mortality Database were used and vital statistics from England and Wales are used for illustration. The simpler of these methods involves coplotting mean age of death with its variance, and the more complex of these methods is to present data as a contour plot. The coplot method shows the effect of the 20th century's epidemiological transitions. The contour plot method allows more complex and subtle age, period and cohort effects to be seen. The contour plot shows the effects of broad improvements in public health over the 20th century, including vast reductions in rates of childhood mortality, reduced baseline mortality risks during adulthood and the postponement of higher mortality risks to older ages. They also show the effects of the two world wars and the 1918 influenza pandemic on men of fighting age, women and children. The contour plots also show a cohort effect for people born around 1918, suggesting a possible epigenetic effect of parental exposure to the pandemic which shortened the cohort's lifespan and which has so far received little attention. Although this article focuses on data from England and Wales, the associated online appendices contain equivalent visualizations for almost 50 series of data available on the Human Mortality Database. We expect that further analyses of these visualizations will reveal further insights into global public health. ","CleanAbstract":"We present two enhancements to existing methods for visualizing vital statistics data. Data from the Human Mortality Database were used and vital statistics from England and Wales are used for illustration. The simpler of these methods involves coplotting mean age of death with its variance, and the more complex of these methods is to present data as a contour plot. The coplot method shows the effect of the 20th century's epidemiological transitions. The contour plot method allows more complex and subtle age, period and cohort effects to be seen. The contour plot shows the effects of broad improvements in public health over the 20th century, including vast reductions in rates of childhood mortality, reduced baseline mortality risks during adulthood and the postponement of higher mortality risks to older ages. They also show the effects of the two world wars and the 1918 influenza pandemic on men of fighting age, women and children. The contour plots also show a cohort effect for people born around 1918, suggesting a possible epigenetic effect of parental exposure to the pandemic which shortened the cohort's lifespan and which has so far received little attention. Although this article focuses on data from England and Wales, the associated online appendices contain equivalent visualizations for almost 50 series of data available on the Human Mortality Database. We expect that further analyses of these visualizations will reveal further insights into global public health. "},{"title":"Is the 1918 Influenxa Pandemic Over? Long-Term Effects of In Utero Influenza Exposure in the Post-1940 U.S. Population","id":"6931893","page":"672-712","type":"article-journal","volume":"114","issue":"4","author":[{"family":"Almond","given":"D"}],"issued":{"date-parts":[["2006"]]},"container-title":"Journal of Political Economy2","container-title-short":"Journal of Political Economy2","journalAbbreviation":"Journal of Political Economy2","citation-label":"6931893","Abstract":"This paper uses the 1918 influenza pandemic as a natural experiment for testing the fetal origins hypothesis. The pandemic arrived unexpectedly in the fall of 1918 and had largely subsided by January 1919, generating sharp predictions for long-term effects. Data from the 1960–80 decennial U.S. Census indicate that cohorts in utero during the pandemic displayed reduced educational attainment, increased rates of physical disability, lower income, lower socioeconomic status, and higher transfer payments compared with other birth cohorts. These results indicate that investments in fetal health can increase human capital.","CleanAbstract":"This paper uses the 1918 influenza pandemic as a natural experiment for testing the fetal origins hypothesis. The pandemic arrived unexpectedly in the fall of 1918 and had largely subsided by January 1919, generating sharp predictions for long-term effects. Data from the 1960–80 decennial U.S. Census indicate that cohorts in utero during the pandemic displayed reduced educational attainment, increased rates of physical disability, lower income, lower socioeconomic status, and higher transfer payments compared with other birth cohorts. These results indicate that investments in fetal health can increase human capital."}]</w:instrText>
+        <w:instrText>ADDIN F1000_CSL_CITATION&lt;~#@#~&gt;[{"title":"The Body Economic: Eight experiments in economic recovery, from Iceland to Greece","id":"6943814","type":"book","publisher":"Penguin","author":[{"family":"Stuckler","given":"David"},{"family":"Basu","given":"Sanjay"}],"issued":{"date-parts":[["2013"]]},"publisher-place":"London","citation-label":"6943814","CleanAbstract":"No abstract available"},{"title":"Financial crisis, austerity, and health in Europe.","id":"447502","page":"1323-1331","type":"article-journal","volume":"381","issue":"9874","author":[{"family":"Karanikolos","given":"Marina"},{"family":"Mladovsky","given":"Philipa"},{"family":"Cylus","given":"Jonathan"},{"family":"Thomson","given":"Sarah"},{"family":"Basu","given":"Sanjay"},{"family":"Stuckler","given":"David"},{"family":"Mackenbach","given":"Johan P"},{"family":"McKee","given":"Martin"}],"issued":{"date-parts":[["2013","4","13"]]},"container-title":"The Lancet","container-title-short":"Lancet","journalAbbreviation":"Lancet","DOI":"10.1016/S0140-6736(13)60102-6","PMID":"23541059","citation-label":"447502","Abstract":"The financial crisis in Europe has posed major threats and opportunities to health. We trace the origins of the economic crisis in Europe and the responses of governments, examine the effect on health systems, and review the effects of previous economic downturns on health to predict the likely consequences for the present. We then compare our predictions with available evidence for the effects of the crisis on health. Whereas immediate rises in suicides and falls in road traffic deaths were anticipated, other consequences, such as HIV outbreaks, were not, and are better understood as products of state retrenchment. Greece, Spain, and Portugal adopted strict fiscal austerity; their economies continue to recede and strain on their health-care systems is growing. Suicides and outbreaks of infectious diseases are becoming more common in these countries, and budget cuts have restricted access to health care. By contrast, Iceland rejected austerity through a popular vote, and the financial crisis seems to have had few or no discernible effects on health. Although there are many potentially confounding differences between countries, our analysis suggests that, although recessions pose risks to health, the interaction of fiscal austerity with economic shocks and weak social protection is what ultimately seems to escalate health and social crises in Europe. Policy decisions about how to respond to economic crises have pronounced and unintended effects on public health, yet public health voices have remained largely silent during the economic crisis.\n&lt;br /&gt;\n&lt;br /&gt;Copyright © 2013 Elsevier Ltd. All rights reserved.","CleanAbstract":"The financial crisis in Europe has posed major threats and opportunities to health. We trace the origins of the economic crisis in Europe and the responses of governments, examine the effect on health systems, and review the effects of previous economic downturns on health to predict the likely consequences for the present. We then compare our predictions with available evidence for the effects of the crisis on health. Whereas immediate rises in suicides and falls in road traffic deaths were anticipated, other consequences, such as HIV outbreaks, were not, and are better understood as products of state retrenchment. Greece, Spain, and Portugal adopted strict fiscal austerity; their economies continue to recede and strain on their health-care systems is growing. Suicides and outbreaks of infectious diseases are becoming more common in these countries, and budget cuts have restricted access to health care. By contrast, Iceland rejected austerity through a popular vote, and the financial crisis seems to have had few or no discernible effects on health. Although there are many potentially confounding differences between countries, our analysis suggests that, although recessions pose risks to health, the interaction of fiscal austerity with economic shocks and weak social protection is what ultimately seems to escalate health and social crises in Europe. Policy decisions about how to respond to economic crises have pronounced and unintended effects on public health, yet public health voices have remained largely silent during the economic crisis.\n\nCopyright © 2013 Elsevier Ltd. All rights reserved."},{"title":"Austerity: a failed experiment on the people of Europe.","id":"6945276","page":"346-350","type":"article-journal","volume":"12","issue":"4","author":[{"family":"McKee","given":"Martin"},{"family":"Karanikolos","given":"Marina"},{"family":"Belcher","given":"Paul"},{"family":"Stuckler","given":"David"}],"issued":{"date-parts":[["2012","8"]]},"container-title":"Clinical Medicine","container-title-short":"Clin. Med.","journalAbbreviation":"Clin. Med.","DOI":"10.7861/clinmedicine.12-4-346","PMID":"22930881","PMCID":"PMC4952125","citation-label":"6945276","Abstract":"Many governments in Europe, either of their own volition or at the behest of the international financial institutions, have adopted stringent austerity policies in response to the financial crisis. By contrast, the USA launched a financial stimulus. The results of these experiments are now clear: the American economy is growing and those European countries adopting austerity, including the UK, Ireland, Greece, Portugal and Spain, are stagnating and struggling to repay rising debts. An initial recovery in the UK was halted once austerity measures hit. However, austerity has been not only an economic failure, but also a health failure, with increasing numbers of suicides and, where cuts in health budgets are being imposed, increasing numbers of people being unable to access care. Yet their stories remain largely untold. Here, we argue that there is an alternative to austerity, but that ideology is triumphing over evidence. Our paper was written to contribute to discussions among health policy leaders in Europe that will take place at the 15th European Health Forum at Gastein in October 2012, as its theme 'Crisis and Opportunity - Health in an Age of Austerity'.","CleanAbstract":"Many governments in Europe, either of their own volition or at the behest of the international financial institutions, have adopted stringent austerity policies in response to the financial crisis. By contrast, the USA launched a financial stimulus. The results of these experiments are now clear: the American economy is growing and those European countries adopting austerity, including the UK, Ireland, Greece, Portugal and Spain, are stagnating and struggling to repay rising debts. An initial recovery in the UK was halted once austerity measures hit. However, austerity has been not only an economic failure, but also a health failure, with increasing numbers of suicides and, where cuts in health budgets are being imposed, increasing numbers of people being unable to access care. Yet their stories remain largely untold. Here, we argue that there is an alternative to austerity, but that ideology is triumphing over evidence. Our paper was written to contribute to discussions among health policy leaders in Europe that will take place at the 15th European Health Forum at Gastein in October 2012, as its theme 'Crisis and Opportunity - Health in an Age of Austerity'."}]</w:instrText>
       </w:r>
       <w:r>
         <w:fldChar w:fldCharType="separate"/>
       </w:r>
       <w:r>
-        <w:t>(7,8)</w:t>
+        <w:t>(25–27)</w:t>
       </w:r>
       <w:r>
         <w:fldChar w:fldCharType="end"/>
       </w:r>
       <w:r>
-        <w:t xml:space="preserve">, and the UK’s cohort </w:t>
+        <w:t xml:space="preserve"> </w:t>
       </w:r>
       <w:r>
         <w:lastRenderedPageBreak/>
-        <w:t xml:space="preserve">effect was of particular interest to the actuarial profession as they constituted a source of </w:t>
-      </w:r>
-      <w:r>
-        <w:t>substantial ‘</w:t>
-      </w:r>
-      <w:r>
-        <w:t>longevit</w:t>
-      </w:r>
-      <w:r>
-        <w:t xml:space="preserve">y risk’ affecting the viability of both private and state pensions. </w:t>
+        <w:t xml:space="preserve">Analyses conducted and commissioned by Public Health England, The Kings Fund, the Health Foundation, and the OECD have instead focused more on extensive description of trends broken down into disease categories, emphasised the </w:t>
+      </w:r>
+      <w:r>
+        <w:t xml:space="preserve">multifactorial nature of the slowdown, and the </w:t>
+      </w:r>
+      <w:r>
+        <w:t xml:space="preserve">role of influenza </w:t>
+      </w:r>
+      <w:r>
+        <w:t xml:space="preserve">(in 2013-14) </w:t>
+      </w:r>
+      <w:r>
+        <w:t>and slowing cardiovascular disease improvements</w:t>
+      </w:r>
+      <w:r>
+        <w:t xml:space="preserve"> in particular</w:t>
+      </w:r>
+      <w:r>
+        <w:t xml:space="preserve">. </w:t>
       </w:r>
       <w:r>
         <w:fldChar w:fldCharType="begin"/>
       </w:r>
       <w:r>
-        <w:instrText>ADDIN F1000_CSL_CITATION&lt;~#@#~&gt;[{"title":"Longevity in the 21st century","id":"7916955","page":"685-832","type":"article-journal","volume":"10","issue":"4","author":[{"family":"Willets","given":"R C"},{"family":"Gallop","given":"A P"},{"family":"Leandro","given":"P A"},{"family":"Lu","given":"J L C"},{"family":"Macdonald","given":"A S"},{"family":"Miller","given":"K A"},{"family":"Richards","given":"S J"},{"family":"Robjohns","given":"N"},{"family":"Ryan","given":"J P"},{"family":"Waters","given":"H R"}],"issued":{"date-parts":[["2004","10","1"]]},"container-title":"British Actuarial Journal","container-title-short":"Br. Actuar. J.","journalAbbreviation":"Br. Actuar. J.","DOI":"10.1017/S1357321700002750","citation-label":"7916955","CleanAbstract":"No abstract available"}]</w:instrText>
+        <w:instrText>ADDIN F1000_CSL_CITATION&lt;~#@#~&gt;[{"title":"Trends in life expectancy in EU and other OECD countries: Why are improvements slowing?","id":"7240249","type":"report","author":[{"family":"Raleigh","given":"V"}],"issued":{"date-parts":[["2019","2","28"]]},"DOI":"10.1787/223159ab-en","collection-title":"OECD health working papers","citation-label":"7240249","CleanAbstract":"No abstract available"},{"title":"Recent trends in mortality in England: review and data packs - GOV.UK","id":"6945405","type":"report","author":[{"family":"Public Health England"}],"issued":{"date-parts":[["2018"]]},"citation-label":"6945405","Abstract":"A review of recent trends in mortality in England 2 About Public Health England Public Health England exists to protect and improve the nation's health and wellbeing, and reduce health inequalities. We do this through world-leading science, knowledge and intelligence, advocacy, partnerships and the delivery of specialist public health services. We are an executive agency of the Department of Health and Social Care, and a distinct delivery organisation with operational autonomy. We provide government, local government, the NHS, Parliament, industry and the public with evidence-based professional, scientific and delivery expertise and support.","CleanAbstract":"A review of recent trends in mortality in England 2 About Public Health England Public Health England exists to protect and improve the nation's health and wellbeing, and reduce health inequalities. We do this through world-leading science, knowledge and intelligence, advocacy, partnerships and the delivery of specialist public health services. We are an executive agency of the Department of Health and Social Care, and a distinct delivery organisation with operational autonomy. We provide government, local government, the NHS, Parliament, industry and the public with evidence-based professional, scientific and delivery expertise and support."},{"title":"Stalling of mortality in the United Kingdom and Europe: an analytical review of the evidence","id":"7918158","type":"report","publisher":"LSE","author":[{"family":"Murphy","given":"Michael"},{"family":"Luy","given":"Marc"},{"family":"Torrisi","given":"Orsola"}],"issued":{"date-parts":[["2019","11","1"]]},"URL":"http://www.lse.ac.uk/social-policy/Assets/Documents/PDF/working-paper-series/11-19-Mike-Murphy.pdf","accessed":{"date-parts":[["2019","12","10"]]},"number":"11-19","collection-title":"LSE Department of Social Policy Working Paper Series","citation-label":"7918158","CleanAbstract":"No abstract available"},{"title":"Mortality and life expectancy trends in the UK: stalling progress","id":"7918200","type":"report","publisher":"Health Foundation","author":[{"family":"Marshall","given":"Louise"},{"family":"Finch","given":"David"},{"family":"Cairncross","given":"Liz"},{"family":"Bibby","given":"Jo"}],"issued":{"date-parts":[["2019","11","1"]]},"citation-label":"7918200","CleanAbstract":"No abstract available"},{"title":"Stalling life expectancy in the UK.","id":"6944820","page":"k4050","type":"article-journal","volume":"362","author":[{"family":"Raleigh","given":"Veena S"}],"issued":{"date-parts":[["2018","9","27"]]},"container-title":"BMJ (Clinical Research Ed.)","container-title-short":"BMJ","journalAbbreviation":"BMJ","DOI":"10.1136/bmj.k4050","PMID":"30262572","citation-label":"6944820","CleanAbstract":"No abstract available"}]</w:instrText>
       </w:r>
       <w:r>
         <w:fldChar w:fldCharType="separate"/>
       </w:r>
       <w:r>
-        <w:t>(9)</w:t>
+        <w:t>(28–32)</w:t>
       </w:r>
       <w:r>
         <w:fldChar w:fldCharType="end"/>
       </w:r>
+    </w:p>
+    <w:p>
+      <w:pPr>
+        <w:pStyle w:val="BodyText1"/>
+      </w:pPr>
+      <w:r>
+        <w:t>This paper aims to bring some of these divergent strands of researchers together by focusing on the way ONS mortality projections have changed over this period of stalling UK life expectancy, and how new data about UK life expectancies can be better used to inform our assumptions about future life exp</w:t>
+      </w:r>
+      <w:r>
+        <w:t xml:space="preserve">ectancy trajectories in the UK. Though the paper does not aim to resolve disagreement between researchers as to the causes of the recent slowdown, it does aim to make the process of reasoning about the extent and persistence of the post 2010 slowdown more explicit, along with the process of updating our beliefs about the extent of this slowdown as and when new annual life expectancy estimates become available. To the extent the approach can be used to formally quantify and assess divergence between the UK’s life expectancy gains and those in other high income countries, and to demonstrate that slowdown has continued to persist </w:t>
+      </w:r>
+      <w:r>
+        <w:t>longer than would be expected if it were due to transient factors like ‘bad winters’, the paper does aim to advance causal thinking about the slowdown indirectly, through establishing commonly acceptable strategies for analysis and interpretation of UK life expectancy data</w:t>
+      </w:r>
+      <w:r>
+        <w:t>, and ‘ground truths’ around which researchers with divergent beliefs and perspectives can agree</w:t>
+      </w:r>
+      <w:r>
+        <w:t xml:space="preserve">. </w:t>
+      </w:r>
+    </w:p>
+    <w:p>
+      <w:pPr>
+        <w:pStyle w:val="BodyText1"/>
+      </w:pPr>
+      <w:r>
+        <w:t xml:space="preserve">The rest of this paper proceeds as follows: Firstly, we will present annual change rates in life expectancy in the UK as compared with a number of other high income countries, to determine the extent to which the recent slowdown in life expectancy in the UK is an international phenomenon. Secondly, we will calculate changes in life expectancy for each UK nation or group of nations, to see whether the slowdown is similar in magnitude and contemporaneous throughout UK populations; </w:t>
+      </w:r>
+      <w:r>
+        <w:t xml:space="preserve">this will be supported by performing change-point </w:t>
+      </w:r>
+      <w:r>
+        <w:lastRenderedPageBreak/>
+        <w:t>analysis of annual life expectancy changes for each of these UK populations. Thirdly, we will present the ONS life expectancy projections for the UK from 2012 onwards, to show how these projections have been successively downrated with each biennial projection. Fourthly, we will formally quantify the extent of the slowing in life expectancy improvement rates since 2010</w:t>
+      </w:r>
+      <w:r>
+        <w:t xml:space="preserve"> by proposing a series of 100 modelled scenarios, each corresponding to a different percentage slowdown from earlier trends, and identifying the slowdown rate that maximises the Bayes Factor (ratio of model likelihoods, as compared with no slowdown) given observed life expectancy. Finally, we will estimate the Bayes Factors implied by each of the average improvement rates implied by each of the recent ONS mortality projections, discussing how optimistic or pessimistic each of these scenarios seems to be, and how the Bayes Factor strategy can be applied to more openly update our beliefs about the persistence and extent of a life expectancy slowdown in the UK as and when the 2019 period life expectancy estimate becomes available. </w:t>
+      </w:r>
+    </w:p>
+    <w:p>
+      <w:pPr>
+        <w:pStyle w:val="BodyText1"/>
+      </w:pPr>
       <w:r>
         <w:t xml:space="preserve"> </w:t>
       </w:r>
@@ -423,269 +633,86 @@
     <w:p>
       <w:pPr>
         <w:pStyle w:val="BodyText1"/>
-      </w:pPr>
-      <w:r>
-        <w:t xml:space="preserve">Perhaps surprisingly, more complex approaches to demographic forecasting have not been found to outperform simpler approaches, </w:t>
-      </w:r>
-      <w:r>
-        <w:fldChar w:fldCharType="begin"/>
-      </w:r>
-      <w:r>
-        <w:instrText>ADDIN F1000_CSL_CITATION&lt;~#@#~&gt;[{"title":"The maximum entropy mortality model: forecasting mortality using statistical moments","id":"6945560","page":"1-25","type":"article-journal","author":[{"family":"Pascariu","given":"Marius D."},{"family":"Lenart","given":"Adam"},{"family":"Canudas-Romo","given":"Vladimir"}],"issued":{"date-parts":[["2019","3","29"]]},"container-title":"Scandinavian actuarial journal","container-title-short":"Scand. Actuar. J.","journalAbbreviation":"Scand. Actuar. J.","DOI":"10.1080/03461238.2019.1596974","citation-label":"6945560","CleanAbstract":"No abstract available"}]</w:instrText>
-      </w:r>
-      <w:r>
-        <w:fldChar w:fldCharType="separate"/>
-      </w:r>
-      <w:r>
-        <w:t>(10)</w:t>
-      </w:r>
-      <w:r>
-        <w:fldChar w:fldCharType="end"/>
-      </w:r>
-      <w:r>
-        <w:t xml:space="preserve">, and a very simple approach to </w:t>
-      </w:r>
-      <w:r>
-        <w:t>forecasting life expectancy, which does not involve forecasting mortality at individual ages</w:t>
-      </w:r>
-      <w:r>
-        <w:t xml:space="preserve">, has also been found to be effective. </w:t>
-      </w:r>
-      <w:r>
-        <w:fldChar w:fldCharType="begin"/>
-      </w:r>
-      <w:r>
-        <w:instrText>ADDIN F1000_CSL_CITATION&lt;~#@#~&gt;[{"title":"Longevity Advances in High-Income Countries, 1955-96","id":"6983979","page":"59-76","type":"article-journal","volume":"28","issue":"1","author":[{"family":"White","given":"Kevin M."}],"issued":{"date-parts":[["2002","3"]]},"container-title":"Population and development review","container-title-short":"Popul. Dev. Rev.","journalAbbreviation":"Popul. Dev. Rev.","DOI":"10.1111/j.1728-4457.2002.00059.x","citation-label":"6983979","CleanAbstract":"No abstract available"}]</w:instrText>
-      </w:r>
-      <w:r>
-        <w:fldChar w:fldCharType="separate"/>
-      </w:r>
-      <w:r>
-        <w:t>(11)</w:t>
-      </w:r>
-      <w:r>
-        <w:fldChar w:fldCharType="end"/>
-      </w:r>
-      <w:r>
-        <w:t xml:space="preserve"> This approach simply involves </w:t>
-      </w:r>
-      <w:r>
-        <w:t xml:space="preserve">assuming that life expectancy improvements will tend to continue to improve linearly on average over the long term. This assumption seems to hold more for the average of many similar populations, or for the best performing of a collection of high income nations, </w:t>
-      </w:r>
-      <w:r>
-        <w:fldChar w:fldCharType="begin"/>
-      </w:r>
-      <w:r>
-        <w:instrText>ADDIN F1000_CSL_CITATION&lt;~#@#~&gt;[{"title":"Ageing populations: the challenges ahead.","id":"2479001","page":"1196-1208","type":"article-journal","volume":"374","issue":"9696","author":[{"family":"Christensen","given":"Kaare"},{"family":"Doblhammer","given":"Gabriele"},{"family":"Rau","given":"Roland"},{"family":"Vaupel","given":"James W"}],"issued":{"date-parts":[["2009","10","3"]]},"container-title":"The Lancet","container-title-short":"Lancet","journalAbbreviation":"Lancet","DOI":"10.1016/S0140-6736(09)61460-4","PMID":"19801098","PMCID":"PMC2810516","citation-label":"2479001","Abstract":"If the pace of increase in life expectancy in developed countries over the past two centuries continues through the 21st century, most babies born since 2000 in France, Germany, Italy, the UK, the USA, Canada, Japan, and other countries with long life expectancies will celebrate their 100th birthdays. Although trends differ between countries, populations of nearly all such countries are ageing as a result of low fertility, low immigration, and long lives. A key question is: are increases in life expectancy accompanied by a concurrent postponement of functional limitations and disability? The answer is still open, but research suggests that ageing processes are modifiable and that people are living longer without severe disability. This finding, together with technological and medical development and redistribution of work, will be important for our chances to meet the challenges of ageing populations.","CleanAbstract":"If the pace of increase in life expectancy in developed countries over the past two centuries continues through the 21st century, most babies born since 2000 in France, Germany, Italy, the UK, the USA, Canada, Japan, and other countries with long life expectancies will celebrate their 100th birthdays. Although trends differ between countries, populations of nearly all such countries are ageing as a result of low fertility, low immigration, and long lives. A key question is: are increases in life expectancy accompanied by a concurrent postponement of functional limitations and disability? The answer is still open, but research suggests that ageing processes are modifiable and that people are living longer without severe disability. This finding, together with technological and medical development and redistribution of work, will be important for our chances to meet the challenges of ageing populations."},{"title":"The double-gap life expectancy forecasting model","id":"7917347","page":"339-350","type":"article-journal","volume":"78","author":[{"family":"Pascariu","given":"Marius D."},{"family":"Canudas-Romo","given":"Vladimir"},{"family":"Vaupel","given":"James W."}],"issued":{"date-parts":[["2018","1"]]},"container-title":"Insurance: Mathematics and Economics","container-title-short":"Insurance: Mathematics and Economics","journalAbbreviation":"Insurance: Mathematics and Economics","DOI":"10.1016/j.insmatheco.2017.09.011","citation-label":"7917347","Abstract":"Life expectancy is highly correlated over time among countries and between males and females. These associations can be used to improve forecasts. Here we propose a method for forecasting female life expectancy based on analysis of the gap between female life expectancy in a country compared with the record level of female life expectancy in the world. Second, to forecast male life expectancy, the gap between male life expectancy and female life expectancy in a country is analysed. We present these results for various developed countries. We compare our results with forecasts based on the Lee–Carter approach and the Cairns–Blake–Dowd strategy. We focus on forecasting life expectancy at age 0 and remaining life expectancy at age 65.","CleanAbstract":"Life expectancy is highly correlated over time among countries and between males and females. These associations can be used to improve forecasts. Here we propose a method for forecasting female life expectancy based on analysis of the gap between female life expectancy in a country compared with the record level of female life expectancy in the world. Second, to forecast male life expectancy, the gap between male life expectancy and female life expectancy in a country is analysed. We present these results for various developed countries. We compare our results with forecasts based on the Lee–Carter approach and the Cairns–Blake–Dowd strategy. We focus on forecasting life expectancy at age 0 and remaining life expectancy at age 65."},{"title":"Forecasting life expectancy in an international context","id":"7917668","page":"519-531","type":"article-journal","volume":"28","issue":"2","author":[{"family":"Torri","given":"Tiziana"},{"family":"Vaupel","given":"James W."}],"issued":{"date-parts":[["2012","4"]]},"container-title":"International journal of forecasting","container-title-short":"Int. J. Forecast.","journalAbbreviation":"Int. J. Forecast.","DOI":"10.1016/j.ijforecast.2011.01.009","citation-label":"7917668","Abstract":"Over the past two centuries, the life expectancy has more than doubled in many countries, for both males and females. The levels of the countries with the highest life expectancies have risen almost linearly. We exploit this regularity by using the classic univariate ARIMA model to forecast future levels of best-practice life expectancy. We then compare two alternative stochastic models for forecasting the gap between the best-practice level and life expectancy in a particular population. One of our approaches is based on the concept of discrete geometric Brownian motion; our other approach relies on a discrete model of geometric mean-reverting processes. A key advantage of our strategy is that the life expectancies forecast for different countries are positively correlated because of their tie to the forecast best-practice line. We provide illustrations based on Italian and US data.","CleanAbstract":"Over the past two centuries, the life expectancy has more than doubled in many countries, for both males and females. The levels of the countries with the highest life expectancies have risen almost linearly. We exploit this regularity by using the classic univariate ARIMA model to forecast future levels of best-practice life expectancy. We then compare two alternative stochastic models for forecasting the gap between the best-practice level and life expectancy in a particular population. One of our approaches is based on the concept of discrete geometric Brownian motion; our other approach relies on a discrete model of geometric mean-reverting processes. A key advantage of our strategy is that the life expectancies forecast for different countries are positively correlated because of their tie to the forecast best-practice line. We provide illustrations based on Italian and US data."}]</w:instrText>
-      </w:r>
-      <w:r>
-        <w:fldChar w:fldCharType="separate"/>
-      </w:r>
-      <w:r>
-        <w:t>(12–14)</w:t>
-      </w:r>
-      <w:r>
-        <w:fldChar w:fldCharType="end"/>
-      </w:r>
-      <w:r>
-        <w:t xml:space="preserve"> </w:t>
-      </w:r>
-      <w:r>
-        <w:t xml:space="preserve">than for any single population, but has </w:t>
-      </w:r>
-      <w:r>
-        <w:t xml:space="preserve">the dual advantages of simplicity, and of </w:t>
-      </w:r>
-      <w:r>
-        <w:t>allowing uncertainty intervals in projections to be generated us</w:t>
-      </w:r>
-      <w:r>
-        <w:t xml:space="preserve">ing the observed variation in annual changes in life expectancy using </w:t>
-      </w:r>
-      <w:r>
-        <w:t xml:space="preserve">well-established </w:t>
-      </w:r>
-      <w:r>
-        <w:t xml:space="preserve">time series modelling strategies. </w:t>
-      </w:r>
-      <w:r>
-        <w:fldChar w:fldCharType="begin"/>
-      </w:r>
-      <w:r>
-        <w:instrText>ADDIN F1000_CSL_CITATION&lt;~#@#~&gt;[{"title":"Time Series Analysis: Forecasting And Control (wiley Series In Probability And Statistics)","id":"7917764","page":"712","type":"book","publisher":"Wiley","isbn":"978-1-118-67502-1","author":[{"family":"Box","given":"George E. P."},{"family":"Jenkins","given":"Gwilym M."},{"family":"Reinsel","given":"Gregory C."},{"family":"Ljung","given":"Greta M."}],"issued":{"date-parts":[["2015"]]},"edition":"5","publisher-place":"Hoboken, New Jersey","citation-label":"7917764","CleanAbstract":"No abstract available"}]</w:instrText>
-      </w:r>
-      <w:r>
-        <w:fldChar w:fldCharType="separate"/>
-      </w:r>
-      <w:r>
-        <w:t>(15)</w:t>
-      </w:r>
-      <w:r>
-        <w:fldChar w:fldCharType="end"/>
-      </w:r>
-      <w:r>
-        <w:t xml:space="preserve"> This will be the main approach taken in this paper. </w:t>
-      </w:r>
-    </w:p>
-    <w:p>
-      <w:pPr>
-        <w:pStyle w:val="BodyText1"/>
-      </w:pPr>
-      <w:r>
-        <w:t xml:space="preserve">Since around 2014, worsening trends in life expectancy improvement have been an increasing area of focus and concern in the UK amongst public health researchers and academics. </w:t>
-      </w:r>
-      <w:r>
-        <w:fldChar w:fldCharType="begin"/>
-      </w:r>
-      <w:r>
-        <w:instrText>ADDIN F1000_CSL_CITATION&lt;~#@#~&gt;[{"title":"Rise in mortality in England and Wales in first seven weeks of 2018.","id":"6945479","page":"k1090","type":"article-journal","volume":"360","author":[{"family":"Hiam","given":"Lucinda"},{"family":"Dorling","given":"Danny"}],"issued":{"date-parts":[["2018","3","14"]]},"container-title":"BMJ (Clinical Research Ed.)","container-title-short":"BMJ","journalAbbreviation":"BMJ","DOI":"10.1136/bmj.k1090","PMID":"29540369","citation-label":"6945479","CleanAbstract":"No abstract available"},{"title":"The cuts and poor health: when and how can we say that one thing causes another?","id":"6944886","page":"199-202","type":"article-journal","volume":"111","issue":"6","author":[{"family":"Hiam","given":"Lucinda"},{"family":"Dorling","given":"Danny"},{"family":"McKee","given":"Martin"}],"issued":{"date-parts":[["2018","6"]]},"container-title":"Journal of the Royal Society of Medicine","container-title-short":"J. R. Soc. Med.","journalAbbreviation":"J. R. Soc. Med.","DOI":"10.1177/0141076818779237","PMID":"29877771","PMCID":"PMC6022891","citation-label":"6944886","CleanAbstract":"No abstract available"},{"title":"Why is life expectancy in England and Wales 'stalling'?","id":"6945415","page":"404-408","type":"article-journal","volume":"72","issue":"5","author":[{"family":"Hiam","given":"Lucinda"},{"family":"Harrison","given":"Dominic"},{"family":"McKee","given":"Martin"},{"family":"Dorling","given":"Danny"}],"issued":{"date-parts":[["2018","2","20"]]},"container-title":"Journal of Epidemiology and Community Health","container-title-short":"J. Epidemiol. Community Health","journalAbbreviation":"J. Epidemiol. Community Health","DOI":"10.1136/jech-2017-210401","PMID":"29463599","citation-label":"6945415","Abstract":"Several independent analyses, by both epidemiologists and actuaries, have concluded that the previous rate of improvement of life expectancy in England and Wales has now slowed markedly, and at older ages may even be reversing. However, although these findings have led the pension industry to reduce estimates of future liabilities, they have failed to elicit any significant concern in the Department of Health and Social Care. In this essay, we review the evidence on changing life expectancy, noting that the problems are greatest among older women. We then estimate the gap between what life expectancy is now and what it might have been had previous trends continued. At age 85, the gap is 0.34 years for women and 0.23 for men. We argue that recent changes cannot be dismissed as a temporary aberration. While the causes of this phenomenon are contested, there is growing evidence to point to the austerity policies implemented in recent years as at least a partial explanation. We conclude by calling for a fully independent enquiry to ascertain what is happening to life expectancy in England and Wales and what should be done about it.&lt;br&gt;&lt;br&gt;© Article author(s) (or their employer(s) unless otherwise stated in the text of the article) 2018. All rights reserved. No commercial use is permitted unless otherwise expressly granted.","CleanAbstract":"Several independent analyses, by both epidemiologists and actuaries, have concluded that the previous rate of improvement of life expectancy in England and Wales has now slowed markedly, and at older ages may even be reversing. However, although these findings have led the pension industry to reduce estimates of future liabilities, they have failed to elicit any significant concern in the Department of Health and Social Care. In this essay, we review the evidence on changing life expectancy, noting that the problems are greatest among older women. We then estimate the gap between what life expectancy is now and what it might have been had previous trends continued. At age 85, the gap is 0.34 years for women and 0.23 for men. We argue that recent changes cannot be dismissed as a temporary aberration. While the causes of this phenomenon are contested, there is growing evidence to point to the austerity policies implemented in recent years as at least a partial explanation. We conclude by calling for a fully independent enquiry to ascertain what is happening to life expectancy in England and Wales and what should be done about it.© Article author(s) (or their employer(s) unless otherwise stated in the text of the article) 2018. All rights reserved. No commercial use is permitted unless otherwise expressly granted."},{"title":"What caused the spike in mortality in England and Wales in January 2015?","id":"4783512","page":"131-137","type":"article-journal","volume":"110","issue":"4","author":[{"family":"Hiam","given":"Lucinda"},{"family":"Dorling","given":"Danny"},{"family":"Harrison","given":"Dominic"},{"family":"McKee","given":"Martin"}],"issued":{"date-parts":[["2017","4"]]},"container-title":"Journal of the Royal Society of Medicine","container-title-short":"J. R. Soc. Med.","journalAbbreviation":"J. R. Soc. Med.","DOI":"10.1177/0141076817693600","PMID":"28208024","PMCID":"PMC5407518","citation-label":"4783512","CleanAbstract":"No abstract available"},{"title":"Rise in mortality-when will the government take note?","id":"6945568","page":"k2747","type":"article-journal","volume":"361","author":[{"family":"Hiam","given":"Lucinda"},{"family":"Dorling","given":"Danny"},{"family":"McKee","given":"Martin"}],"issued":{"date-parts":[["2018","6","25"]]},"container-title":"BMJ (Clinical Research Ed.)","container-title-short":"BMJ","journalAbbreviation":"BMJ","DOI":"10.1136/bmj.k2747","PMID":"29941609","citation-label":"6945568","CleanAbstract":"No abstract available"},{"title":"Recent adverse mortality trends in Scotland: comparison with other high-income countries.","id":"7720982","page":"e029936","type":"article-journal","volume":"9","issue":"10","author":[{"family":"Fenton","given":"Lynda"},{"family":"Minton","given":"Jon"},{"family":"Ramsay","given":"Julie"},{"family":"Kaye-Bardgett","given":"Maria"},{"family":"Fischbacher","given":"Colin"},{"family":"Wyper","given":"Grant M A"},{"family":"McCartney","given":"Gerry"}],"issued":{"date-parts":[["2019","10","31"]]},"container-title":"BMJ Open","container-title-short":"BMJ Open","journalAbbreviation":"BMJ Open","DOI":"10.1136/bmjopen-2019-029936","PMID":"31676648","PMCID":"PMC6830653","citation-label":"7720982","Abstract":"&lt;strong&gt;OBJECTIVE:&lt;/strong&gt; Gains in life expectancy have faltered in several high-income countries in recent years. Scotland has consistently had a lower life expectancy than many other high-income countries over the past 70 years. We aim to compare life expectancy trends in Scotland to those seen internationally and to assess the timing and importance of any recent changes in mortality trends for Scotland.&lt;br&gt;&lt;br&gt;&lt;strong&gt;SETTING:&lt;/strong&gt; Austria, Croatia, Czech Republic, Denmark, England and Wales, Estonia, France, Germany, Hungary, Iceland, Israel, Japan, Korea, Latvia, Lithuania, Netherlands, Northern Ireland, Poland, Scotland, Slovakia, Spain, Sweden, Switzerland and USA.&lt;br&gt;&lt;br&gt;&lt;strong&gt;METHODS:&lt;/strong&gt; We used life expectancy data from the Human Mortality Database (HMD) to calculate the mean annual life expectancy change for 24 high-income countries over 5-year periods from 1992 to 2016. Linear regression was used to assess the association between life expectancy in 2011 and mean life expectancy change over the subsequent 5 years. One-break and two-break segmented regression models were used to test the timing of mortality rate changes in Scotland between 1990 and 2018.&lt;br&gt;&lt;br&gt;&lt;strong&gt;RESULTS:&lt;/strong&gt; Mean improvements in life expectancy in 2012-2016 were smallest among women (&lt; 2 weeks/year) in Northern Ireland, Iceland, England and Wales, and the USA and among men (&lt; 5 weeks/year) in Iceland, USA, England and Wales, and Scotland. Japan, Korea and countries of Eastern Europe had substantial gains in life expectancy over the same period. The best estimate of when mortality rates changed to a slower rate of improvement in Scotland was the year to 2012 quarter 4 for men and the year to 2014 quarter 2 for women.&lt;br&gt;&lt;br&gt;&lt;strong&gt;CONCLUSIONS:&lt;/strong&gt; Life expectancy improvement has stalled across many, but not all, high-income countries. The recent change in the mortality trend in Scotland occurred within the period 2012-2014. Further research is required to understand these trends, but governments must also take timely action on plausible contributors.&lt;br&gt;&lt;br&gt;© Author(s) (or their employer(s)) 2019. Re-use permitted under CC BY-NC. No commercial re-use. See rights and permissions. Published by BMJ.","CleanAbstract":"OBJECTIVE: Gains in life expectancy have faltered in several high-income countries in recent years. Scotland has consistently had a lower life expectancy than many other high-income countries over the past 70 years. We aim to compare life expectancy trends in Scotland to those seen internationally and to assess the timing and importance of any recent changes in mortality trends for Scotland.SETTING: Austria, Croatia, Czech Republic, Denmark, England and Wales, Estonia, France, Germany, Hungary, Iceland, Israel, Japan, Korea, Latvia, Lithuania, Netherlands, Northern Ireland, Poland, Scotland, Slovakia, Spain, Sweden, Switzerland and USA.METHODS: We used life expectancy data from the Human Mortality Database (HMD) to calculate the mean annual life expectancy change for 24 high-income countries over 5-year periods from 1992 to 2016. Linear regression was used to assess the association between life expectancy in 2011 and mean life expectancy change over the subsequent 5 years. One-break and two-break segmented regression models were used to test the timing of mortality rate changes in Scotland between 1990 and 2018.RESULTS: Mean improvements in life expectancy in 2012-2016 were smallest among women (CONCLUSIONS: Life expectancy improvement has stalled across many, but not all, high-income countries. The recent change in the mortality trend in Scotland occurred within the period 2012-2014. Further research is required to understand these trends, but governments must also take timely action on plausible contributors.© Author(s) (or their employer(s)) 2019. Re-use permitted under CC BY-NC. No commercial re-use. See rights and permissions. Published by BMJ."}]</w:instrText>
-      </w:r>
-      <w:r>
-        <w:fldChar w:fldCharType="separate"/>
-      </w:r>
-      <w:r>
-        <w:t>(16–21)</w:t>
-      </w:r>
-      <w:r>
-        <w:fldChar w:fldCharType="end"/>
-      </w:r>
-      <w:r>
-        <w:t xml:space="preserve"> Much of the analysis and commentary surrounding the slowing improvement rates in life expectancy has focused on the role of UK-government austerity policies, and corresponding changes in funding and provision of out-of-work benefits, social and healthcare funding </w:t>
-      </w:r>
-      <w:r>
-        <w:fldChar w:fldCharType="begin"/>
-      </w:r>
-      <w:r>
-        <w:instrText>ADDIN F1000_CSL_CITATION&lt;~#@#~&gt;[{"title":"Could the rise in mortality rates since 2015 be explained by changes in the number of delayed discharges of NHS patients?","id":"6944210","page":"1068-1071","type":"article-journal","volume":"71","issue":"11","author":[{"family":"Green","given":"Mark A"},{"family":"Dorling","given":"Danny"},{"family":"Minton","given":"Jonathan"},{"family":"Pickett","given":"Kate E"}],"issued":{"date-parts":[["2017","11"]]},"container-title":"Journal of Epidemiology and Community Health","container-title-short":"J. Epidemiol. Community Health","journalAbbreviation":"J. Epidemiol. Community Health","DOI":"10.1136/jech-2017-209403","PMID":"28970194","PMCID":"PMC5847097","citation-label":"6944210","Abstract":"&lt;strong&gt;BACKGROUND:&lt;/strong&gt; 2015 saw the largest annual spike of mortality rates in England in almost 50 years. We examine whether these changes in mortality rates are associated with an indicator of poor functioning of health and social care: delay in hospital discharges.&lt;br&gt;&lt;br&gt;&lt;strong&gt;METHODS:&lt;/strong&gt; Office for National Statistics monthly data of death counts and mortality rates for the period August 2010-March 2016 were compared with delays in discharges from National Health Service (NHS) England data on transfers of care for acute and non-acute patients in England. Autoregressive Integrated Moving Average regression models were used in the analysis.&lt;br&gt;&lt;br&gt;&lt;strong&gt;RESULTS:&lt;/strong&gt; We estimate that each additional day an acute admission was late being discharged was associated with an increase in 0.394 deaths (95% CIs 0.220 to 0.569). For each additional acute patient delayed being discharged, we found an increase of 7.322 deaths (95% CIs 1.754 to 12.890). Findings for non-acute admissions were mixed.&lt;br&gt;&lt;br&gt;&lt;strong&gt;CONCLUSION:&lt;/strong&gt; The increased prevalence of patients being delayed in discharge from hospital in 2015 was associated with increases in mortality, accounting for up to a fifth of mortality increases. Our study provides evidence that a lower quality of performance of the NHS and adult social care as a result of austerity may be having an adverse impact on population health.&lt;br&gt;&lt;br&gt;© Article author(s) (or their employer(s) unless otherwise stated in the text of the article) 2017. All rights reserved. No commercial use is permitted unless otherwise expressly granted.","CleanAbstract":"BACKGROUND: 2015 saw the largest annual spike of mortality rates in England in almost 50 years. We examine whether these changes in mortality rates are associated with an indicator of poor functioning of health and social care: delay in hospital discharges.METHODS: Office for National Statistics monthly data of death counts and mortality rates for the period August 2010-March 2016 were compared with delays in discharges from National Health Service (NHS) England data on transfers of care for acute and non-acute patients in England. Autoregressive Integrated Moving Average regression models were used in the analysis.RESULTS: We estimate that each additional day an acute admission was late being discharged was associated with an increase in 0.394 deaths (95% CIs 0.220 to 0.569). For each additional acute patient delayed being discharged, we found an increase of 7.322 deaths (95% CIs 1.754 to 12.890). Findings for non-acute admissions were mixed.CONCLUSION: The increased prevalence of patients being delayed in discharge from hospital in 2015 was associated with increases in mortality, accounting for up to a fifth of mortality increases. Our study provides evidence that a lower quality of performance of the NHS and adult social care as a result of austerity may be having an adverse impact on population health.© Article author(s) (or their employer(s) unless otherwise stated in the text of the article) 2017. All rights reserved. No commercial use is permitted unless otherwise expressly granted."},{"title":"The Geography of a rapid rise in elderly mortality in England and Wales, 2014-15.","id":"3334723","page":"77-85","type":"article-journal","volume":"44","author":[{"family":"Green","given":"Mark"},{"family":"Dorling","given":"Danny"},{"family":"Minton","given":"Jon"}],"issued":{"date-parts":[["2017","2","12"]]},"container-title":"Health &amp; Place","container-title-short":"Health Place","journalAbbreviation":"Health Place","DOI":"10.1016/j.healthplace.2017.02.002","PMID":"28199896","citation-label":"3334723","Abstract":"Since at least the early 1900s almost all affluent nations in the world have continually experienced improvements in human longevity. Using ONS mid-year population and deaths estimates for Local Authorities for England and Wales, we show that these improvements have recently reversed. We estimate that in England and Wales there were 39,074 more deaths in the year to July 2015 as compared to the year to July 2014 (32,208 of these were of individuals aged 80+). We demonstrate that these increases occurred almost everywhere geographically; in poor and affluent areas, in rural and urban areas. The implications of our findings are profound given what has come before them, combined with the current political climate of austerity.&lt;br&gt;&lt;br&gt;Crown Copyright © 2017. Published by Elsevier Ltd. All rights reserved.","CleanAbstract":"Since at least the early 1900s almost all affluent nations in the world have continually experienced improvements in human longevity. Using ONS mid-year population and deaths estimates for Local Authorities for England and Wales, we show that these improvements have recently reversed. We estimate that in England and Wales there were 39,074 more deaths in the year to July 2015 as compared to the year to July 2014 (32,208 of these were of individuals aged 80+). We demonstrate that these increases occurred almost everywhere geographically; in poor and affluent areas, in rural and urban areas. The implications of our findings are profound given what has come before them, combined with the current political climate of austerity.Crown Copyright © 2017. Published by Elsevier Ltd. All rights reserved."},{"title":"Austerity, welfare reform and the rising use of food banks by children in England and Wales","id":"6943841","page":"273-279","type":"article-journal","volume":"49","issue":"3","author":[{"family":"Lambie-Mumford","given":"Hannah"},{"family":"Green","given":"Mark A"}],"issued":{"date-parts":[["2017","9"]]},"container-title":"Area","DOI":"10.1111/area.12233","citation-label":"6943841","CleanAbstract":"No abstract available"}]</w:instrText>
-      </w:r>
-      <w:r>
-        <w:fldChar w:fldCharType="separate"/>
-      </w:r>
-      <w:r>
-        <w:t>(22–24)</w:t>
-      </w:r>
-      <w:r>
-        <w:fldChar w:fldCharType="end"/>
-      </w:r>
-      <w:r>
-        <w:t>, continuing concerns raised previously about the adverse health effects of austerity in an international context</w:t>
-      </w:r>
-      <w:r>
-        <w:t>.</w:t>
-      </w:r>
-      <w:r>
-        <w:t xml:space="preserve"> </w:t>
-      </w:r>
-      <w:r>
-        <w:fldChar w:fldCharType="begin"/>
-      </w:r>
-      <w:r>
-        <w:instrText>ADDIN F1000_CSL_CITATION&lt;~#@#~&gt;[{"title":"The Body Economic: Eight experiments in economic recovery, from Iceland to Greece","id":"6943814","type":"book","publisher":"Penguin","author":[{"family":"Stuckler","given":"David"},{"family":"Basu","given":"Sanjay"}],"issued":{"date-parts":[["2013"]]},"publisher-place":"London","citation-label":"6943814","CleanAbstract":"No abstract available"},{"title":"Financial crisis, austerity, and health in Europe.","id":"447502","page":"1323-1331","type":"article-journal","volume":"381","issue":"9874","author":[{"family":"Karanikolos","given":"Marina"},{"family":"Mladovsky","given":"Philipa"},{"family":"Cylus","given":"Jonathan"},{"family":"Thomson","given":"Sarah"},{"family":"Basu","given":"Sanjay"},{"family":"Stuckler","given":"David"},{"family":"Mackenbach","given":"Johan P"},{"family":"McKee","given":"Martin"}],"issued":{"date-parts":[["2013","4","13"]]},"container-title":"The Lancet","container-title-short":"Lancet","journalAbbreviation":"Lancet","DOI":"10.1016/S0140-6736(13)60102-6","PMID":"23541059","citation-label":"447502","Abstract":"The financial crisis in Europe has posed major threats and opportunities to health. We trace the origins of the economic crisis in Europe and the responses of governments, examine the effect on health systems, and review the effects of previous economic downturns on health to predict the likely consequences for the present. We then compare our predictions with available evidence for the effects of the crisis on health. Whereas immediate rises in suicides and falls in road traffic deaths were anticipated, other consequences, such as HIV outbreaks, were not, and are better understood as products of state retrenchment. Greece, Spain, and Portugal adopted strict fiscal austerity; their economies continue to recede and strain on their health-care systems is growing. Suicides and outbreaks of infectious diseases are becoming more common in these countries, and budget cuts have restricted access to health care. By contrast, Iceland rejected austerity through a popular vote, and the financial crisis seems to have had few or no discernible effects on health. Although there are many potentially confounding differences between countries, our analysis suggests that, although recessions pose risks to health, the interaction of fiscal austerity with economic shocks and weak social protection is what ultimately seems to escalate health and social crises in Europe. Policy decisions about how to respond to economic crises have pronounced and unintended effects on public health, yet public health voices have remained largely silent during the economic crisis.\n&lt;br /&gt;\n&lt;br /&gt;Copyright © 2013 Elsevier Ltd. All rights reserved.","CleanAbstract":"The financial crisis in Europe has posed major threats and opportunities to health. We trace the origins of the economic crisis in Europe and the responses of governments, examine the effect on health systems, and review the effects of previous economic downturns on health to predict the likely consequences for the present. We then compare our predictions with available evidence for the effects of the crisis on health. Whereas immediate rises in suicides and falls in road traffic deaths were anticipated, other consequences, such as HIV outbreaks, were not, and are better understood as products of state retrenchment. Greece, Spain, and Portugal adopted strict fiscal austerity; their economies continue to recede and strain on their health-care systems is growing. Suicides and outbreaks of infectious diseases are becoming more common in these countries, and budget cuts have restricted access to health care. By contrast, Iceland rejected austerity through a popular vote, and the financial crisis seems to have had few or no discernible effects on health. Although there are many potentially confounding differences between countries, our analysis suggests that, although recessions pose risks to health, the interaction of fiscal austerity with economic shocks and weak social protection is what ultimately seems to escalate health and social crises in Europe. Policy decisions about how to respond to economic crises have pronounced and unintended effects on public health, yet public health voices have remained largely silent during the economic crisis.\n\nCopyright © 2013 Elsevier Ltd. All rights reserved."},{"title":"Austerity: a failed experiment on the people of Europe.","id":"6945276","page":"346-350","type":"article-journal","volume":"12","issue":"4","author":[{"family":"McKee","given":"Martin"},{"family":"Karanikolos","given":"Marina"},{"family":"Belcher","given":"Paul"},{"family":"Stuckler","given":"David"}],"issued":{"date-parts":[["2012","8"]]},"container-title":"Clinical Medicine","container-title-short":"Clin. Med.","journalAbbreviation":"Clin. Med.","DOI":"10.7861/clinmedicine.12-4-346","PMID":"22930881","PMCID":"PMC4952125","citation-label":"6945276","Abstract":"Many governments in Europe, either of their own volition or at the behest of the international financial institutions, have adopted stringent austerity policies in response to the financial crisis. By contrast, the USA launched a financial stimulus. The results of these experiments are now clear: the American economy is growing and those European countries adopting austerity, including the UK, Ireland, Greece, Portugal and Spain, are stagnating and struggling to repay rising debts. An initial recovery in the UK was halted once austerity measures hit. However, austerity has been not only an economic failure, but also a health failure, with increasing numbers of suicides and, where cuts in health budgets are being imposed, increasing numbers of people being unable to access care. Yet their stories remain largely untold. Here, we argue that there is an alternative to austerity, but that ideology is triumphing over evidence. Our paper was written to contribute to discussions among health policy leaders in Europe that will take place at the 15th European Health Forum at Gastein in October 2012, as its theme 'Crisis and Opportunity - Health in an Age of Austerity'.","CleanAbstract":"Many governments in Europe, either of their own volition or at the behest of the international financial institutions, have adopted stringent austerity policies in response to the financial crisis. By contrast, the USA launched a financial stimulus. The results of these experiments are now clear: the American economy is growing and those European countries adopting austerity, including the UK, Ireland, Greece, Portugal and Spain, are stagnating and struggling to repay rising debts. An initial recovery in the UK was halted once austerity measures hit. However, austerity has been not only an economic failure, but also a health failure, with increasing numbers of suicides and, where cuts in health budgets are being imposed, increasing numbers of people being unable to access care. Yet their stories remain largely untold. Here, we argue that there is an alternative to austerity, but that ideology is triumphing over evidence. Our paper was written to contribute to discussions among health policy leaders in Europe that will take place at the 15th European Health Forum at Gastein in October 2012, as its theme 'Crisis and Opportunity - Health in an Age of Austerity'."}]</w:instrText>
-      </w:r>
-      <w:r>
-        <w:fldChar w:fldCharType="separate"/>
-      </w:r>
-      <w:r>
-        <w:t>(25–27)</w:t>
-      </w:r>
-      <w:r>
-        <w:fldChar w:fldCharType="end"/>
-      </w:r>
-      <w:r>
-        <w:t xml:space="preserve"> Analyses conducted and commissioned by Public Health England, The Kings Fund, the Health Foundation, and the OECD have instead focused more on extensive description of trends broken down into disease categories, emphasised the </w:t>
-      </w:r>
-      <w:r>
-        <w:t xml:space="preserve">multifactorial nature of the slowdown, and the </w:t>
-      </w:r>
-      <w:r>
-        <w:t xml:space="preserve">role of influenza </w:t>
-      </w:r>
-      <w:r>
-        <w:t xml:space="preserve">(in 2013-14) </w:t>
-      </w:r>
-      <w:r>
-        <w:t>and slowing cardiovascular disease improvements</w:t>
-      </w:r>
-      <w:r>
-        <w:t xml:space="preserve"> in particular</w:t>
-      </w:r>
-      <w:r>
-        <w:t xml:space="preserve">. </w:t>
-      </w:r>
-      <w:r>
-        <w:fldChar w:fldCharType="begin"/>
-      </w:r>
-      <w:r>
-        <w:instrText>ADDIN F1000_CSL_CITATION&lt;~#@#~&gt;[{"title":"Trends in life expectancy in EU and other OECD countries: Why are improvements slowing?","id":"7240249","type":"report","author":[{"family":"Raleigh","given":"V"}],"issued":{"date-parts":[["2019","2","28"]]},"DOI":"10.1787/223159ab-en","collection-title":"OECD health working papers","citation-label":"7240249","CleanAbstract":"No abstract available"},{"title":"Recent trends in mortality in England: review and data packs - GOV.UK","id":"6945405","type":"report","author":[{"family":"Public Health England"}],"issued":{"date-parts":[["2018"]]},"citation-label":"6945405","Abstract":"A review of recent trends in mortality in England 2 About Public Health England Public Health England exists to protect and improve the nation's health and wellbeing, and reduce health inequalities. We do this through world-leading science, knowledge and intelligence, advocacy, partnerships and the delivery of specialist public health services. We are an executive agency of the Department of Health and Social Care, and a distinct delivery organisation with operational autonomy. We provide government, local government, the NHS, Parliament, industry and the public with evidence-based professional, scientific and delivery expertise and support.","CleanAbstract":"A review of recent trends in mortality in England 2 About Public Health England Public Health England exists to protect and improve the nation's health and wellbeing, and reduce health inequalities. We do this through world-leading science, knowledge and intelligence, advocacy, partnerships and the delivery of specialist public health services. We are an executive agency of the Department of Health and Social Care, and a distinct delivery organisation with operational autonomy. We provide government, local government, the NHS, Parliament, industry and the public with evidence-based professional, scientific and delivery expertise and support."},{"title":"Stalling of mortality in the United Kingdom and Europe: an analytical review of the evidence","id":"7918158","type":"report","publisher":"LSE","author":[{"family":"Murphy","given":"Michael"},{"family":"Luy","given":"Marc"},{"family":"Torrisi","given":"Orsola"}],"issued":{"date-parts":[["2019","11","1"]]},"URL":"http://www.lse.ac.uk/social-policy/Assets/Documents/PDF/working-paper-series/11-19-Mike-Murphy.pdf","accessed":{"date-parts":[["2019","12","10"]]},"number":"11-19","collection-title":"LSE Department of Social Policy Working Paper Series","citation-label":"7918158","CleanAbstract":"No abstract available"},{"title":"Mortality and life expectancy trends in the UK: stalling progress","id":"7918200","type":"report","publisher":"Health Foundation","author":[{"family":"Marshall","given":"Louise"},{"family":"Finch","given":"David"},{"family":"Cairncross","given":"Liz"},{"family":"Bibby","given":"Jo"}],"issued":{"date-parts":[["2019","11","1"]]},"citation-label":"7918200","CleanAbstract":"No abstract available"},{"title":"Stalling life expectancy in the UK.","id":"6944820","page":"k4050","type":"article-journal","volume":"362","author":[{"family":"Raleigh","given":"Veena S"}],"issued":{"date-parts":[["2018","9","27"]]},"container-title":"BMJ (Clinical Research Ed.)","container-title-short":"BMJ","journalAbbreviation":"BMJ","DOI":"10.1136/bmj.k4050","PMID":"30262572","citation-label":"6944820","CleanAbstract":"No abstract available"}]</w:instrText>
-      </w:r>
-      <w:r>
-        <w:fldChar w:fldCharType="separate"/>
-      </w:r>
-      <w:r>
-        <w:t>(28–32)</w:t>
-      </w:r>
-      <w:r>
-        <w:fldChar w:fldCharType="end"/>
-      </w:r>
-    </w:p>
-    <w:p>
-      <w:pPr>
-        <w:pStyle w:val="BodyText1"/>
-      </w:pPr>
-      <w:r>
-        <w:t xml:space="preserve">This paper aims to bring some of these divergent strands of researchers together by focusing on the way ONS mortality projections have changed over </w:t>
-      </w:r>
-      <w:r>
-        <w:lastRenderedPageBreak/>
-        <w:t>this period of stalling UK life expectancy, and how new data about UK life expectancies can be better used to inform our assumptions about future life exp</w:t>
-      </w:r>
-      <w:r>
-        <w:t xml:space="preserve">ectancy trajectories in the UK. Though the paper does not aim to resolve disagreement between researchers as to the causes of the recent slowdown, it does aim to make the process of reasoning about the extent and persistence of the post 2010 slowdown more explicit, along with the process of updating our beliefs about the extent of this slowdown as and when new annual life expectancy estimates become available. To the extent the approach can be used to formally quantify and assess divergence between the UK’s life expectancy gains and those in other high income countries, and to demonstrate that slowdown has continued to persist </w:t>
-      </w:r>
-      <w:r>
-        <w:t>longer than would be expected if it were due to transient factors like ‘bad winters’, the paper does aim to advance causal thinking about the slowdown indirectly, through establishing commonly acceptable strategies for analysis and interpretation of UK life expectancy data</w:t>
-      </w:r>
-      <w:r>
-        <w:t>, and ‘ground truths’ around which researchers with divergent beliefs and perspectives can agree</w:t>
+        <w:outlineLvl w:val="0"/>
+      </w:pPr>
+      <w:r>
+        <w:t>Methods</w:t>
+      </w:r>
+    </w:p>
+    <w:p>
+      <w:pPr>
+        <w:pStyle w:val="BodyText1"/>
+        <w:rPr>
+          <w:color w:val="808080" w:themeColor="background1" w:themeShade="80"/>
+        </w:rPr>
+      </w:pPr>
+      <w:r>
+        <w:rPr>
+          <w:color w:val="808080" w:themeColor="background1" w:themeShade="80"/>
+        </w:rPr>
+        <w:t>The Human Mortality Database (HMD) is a joint initiative by the Max P</w:t>
+      </w:r>
+      <w:r>
+        <w:rPr>
+          <w:color w:val="808080" w:themeColor="background1" w:themeShade="80"/>
+        </w:rPr>
+        <w:t>lanck Institute for Demographic, the University of California, and INED in Paris, which aims to provide detailed mortality and population data for research, including life expectancy estimates produced using a standard set of methods for many different populations. It currently covers 41 countries or areas</w:t>
       </w:r>
       <w:bookmarkStart w:id="0" w:name="_GoBack"/>
       <w:bookmarkEnd w:id="0"/>
-      <w:r>
-        <w:t xml:space="preserve">. </w:t>
-      </w:r>
-    </w:p>
-    <w:p>
-      <w:pPr>
-        <w:pStyle w:val="BodyText1"/>
-      </w:pPr>
-      <w:r>
-        <w:t xml:space="preserve">The rest of this paper proceeds as follows: Firstly, we will present annual change rates in life expectancy in the UK as compared with a number of other high income countries, to determine the extent to which the recent slowdown in life expectancy in the UK is an international phenomenon. Secondly, we will calculate changes in life expectancy for each UK nation or group of nations, to see whether the slowdown is similar in magnitude and contemporaneous throughout UK populations; </w:t>
-      </w:r>
-      <w:r>
-        <w:t xml:space="preserve">this will be supported by performing change-point analysis of annual life expectancy changes for each of these UK populations. Thirdly, we will present the ONS life expectancy projections for the UK from 2012 onwards, to show how these projections have been successively </w:t>
-      </w:r>
-      <w:proofErr w:type="spellStart"/>
-      <w:r>
-        <w:t>downrated</w:t>
-      </w:r>
-      <w:proofErr w:type="spellEnd"/>
-      <w:r>
-        <w:t xml:space="preserve"> with each biennial projection. Fourthly, we will formally quantify the extent of the slowing in life expectancy improvement rates since 2010</w:t>
-      </w:r>
-      <w:r>
-        <w:t xml:space="preserve"> by proposing a series of 100 modelled scenarios, each corresponding to a different percentage slowdown from earlier trends, and identifying the slowdown rate that maximises the Bayes Factor (ratio of model likelihoods, as compared with no slowdown) given observed life expectancy. Finally, we will estimate the Bayes Factors implied by each of the average improvement rates </w:t>
-      </w:r>
-      <w:r>
+    </w:p>
+    <w:p>
+      <w:pPr>
+        <w:pStyle w:val="BodyText1"/>
+        <w:rPr>
+          <w:color w:val="808080" w:themeColor="background1" w:themeShade="80"/>
+        </w:rPr>
+      </w:pPr>
+      <w:r>
+        <w:rPr>
+          <w:color w:val="808080" w:themeColor="background1" w:themeShade="80"/>
+        </w:rPr>
+        <w:t>Period life expectancy at birth (e</w:t>
+      </w:r>
+      <w:r>
+        <w:rPr>
+          <w:color w:val="808080" w:themeColor="background1" w:themeShade="80"/>
+        </w:rPr>
+        <w:softHyphen/>
+      </w:r>
+      <w:r>
+        <w:rPr>
+          <w:color w:val="808080" w:themeColor="background1" w:themeShade="80"/>
+        </w:rPr>
+        <w:softHyphen/>
+      </w:r>
+      <w:r>
+        <w:rPr>
+          <w:color w:val="808080" w:themeColor="background1" w:themeShade="80"/>
+          <w:vertAlign w:val="subscript"/>
+        </w:rPr>
+        <w:t>0</w:t>
+      </w:r>
+      <w:r>
+        <w:rPr>
+          <w:color w:val="808080" w:themeColor="background1" w:themeShade="80"/>
+        </w:rPr>
+        <w:t xml:space="preserve">) was extracted from the Human Mortality Database (HMD) to allow comparison between the UK and other high income nations, and from the ONS to allow comparison within UK nations and groups. Annual change in life expectancy across European and Anglophone nations was calculated to assess the extent to which a slowdown in e0 improvement rates is seen internationally, and within UK nations to assess how similar trends in slowdown are within the UK. For UK nations changepoint analysis is performed to assess whether the slowdown is contemporaneous, suggesting common exposure. ONS forecasts from 2012 onwards for the UK as a whole are shown to demonstrate the extent of the slowdown assumed by each biennial projection, including as heatmaps showing changes in conditional life expectancy between successive projections. </w:t>
+      </w:r>
+    </w:p>
+    <w:p>
+      <w:pPr>
+        <w:pStyle w:val="BodyText1"/>
+        <w:rPr>
+          <w:color w:val="808080" w:themeColor="background1" w:themeShade="80"/>
+        </w:rPr>
+      </w:pPr>
+      <w:r>
+        <w:rPr>
+          <w:color w:val="808080" w:themeColor="background1" w:themeShade="80"/>
+        </w:rPr>
         <w:lastRenderedPageBreak/>
-        <w:t xml:space="preserve">implied by each of the recent ONS mortality projections, discussing how optimistic or pessimistic each of these scenarios seems to be, and how the Bayes Factor strategy can be applied to more openly update our beliefs about the persistence and extent of a life expectancy slowdown in the UK as and when the 2019 period life expectancy estimate becomes available. </w:t>
-      </w:r>
-    </w:p>
-    <w:p>
-      <w:pPr>
-        <w:pStyle w:val="BodyText1"/>
-      </w:pPr>
-      <w:r>
-        <w:t xml:space="preserve"> </w:t>
+        <w:t xml:space="preserve">To better determine the amount of annual gain in e0 that should be assumed if current e0 improvement rates were to continue, 101 different e0 gain scenarios, ranging from 0% slowdown, assuming no slowdown since the breakpoint year, to 100% slowdown, assuming no gain since the breakpoint year, and the Bayes Factor (ratio of likelihoods) for each of these scenarios calculated as compared with the 0% slowdown scenario. The scenario that maximises the Bayes Factor is identified. Each ONS biennial projection is converted into an improvement rate scenario, and the Bayes Factor for each of these scenarios calculated as well. </w:t>
       </w:r>
     </w:p>
     <w:p>
@@ -693,9 +720,6 @@
         <w:pStyle w:val="BodyText1"/>
         <w:outlineLvl w:val="0"/>
       </w:pPr>
-      <w:r>
-        <w:t>Methods</w:t>
-      </w:r>
     </w:p>
     <w:p>
       <w:pPr>
@@ -709,8 +733,91 @@
     <w:p>
       <w:pPr>
         <w:pStyle w:val="BodyText1"/>
+        <w:rPr>
+          <w:color w:val="808080" w:themeColor="background1" w:themeShade="80"/>
+        </w:rPr>
+      </w:pPr>
+      <w:r>
+        <w:rPr>
+          <w:color w:val="808080" w:themeColor="background1" w:themeShade="80"/>
+        </w:rPr>
+        <w:t xml:space="preserve">Firstly, we will present annual change rates in life expectancy in the UK as compared with a number of other high income countries, to determine the extent to which the recent slowdown in life expectancy in the UK is an international phenomenon. </w:t>
+      </w:r>
+    </w:p>
+    <w:p>
+      <w:pPr>
+        <w:pStyle w:val="BodyText1"/>
+        <w:rPr>
+          <w:color w:val="808080" w:themeColor="background1" w:themeShade="80"/>
+        </w:rPr>
+      </w:pPr>
+      <w:r>
+        <w:rPr>
+          <w:color w:val="808080" w:themeColor="background1" w:themeShade="80"/>
+        </w:rPr>
+        <w:t xml:space="preserve">Secondly, we will calculate changes in life expectancy for each UK nation or group of nations, to see whether the slowdown is similar in magnitude and contemporaneous throughout UK populations; this will be supported by performing change-point analysis of annual life expectancy changes for each of these UK populations. </w:t>
+      </w:r>
+    </w:p>
+    <w:p>
+      <w:pPr>
+        <w:pStyle w:val="BodyText1"/>
+        <w:rPr>
+          <w:color w:val="808080" w:themeColor="background1" w:themeShade="80"/>
+        </w:rPr>
+      </w:pPr>
+      <w:r>
+        <w:rPr>
+          <w:color w:val="808080" w:themeColor="background1" w:themeShade="80"/>
+        </w:rPr>
+        <w:t xml:space="preserve">Thirdly, we will present the ONS life expectancy projections for the UK from 2012 onwards, to show how these projections have been successively downrated with each biennial projection. </w:t>
+      </w:r>
+    </w:p>
+    <w:p>
+      <w:pPr>
+        <w:pStyle w:val="BodyText1"/>
+        <w:rPr>
+          <w:color w:val="808080" w:themeColor="background1" w:themeShade="80"/>
+        </w:rPr>
+      </w:pPr>
+      <w:r>
+        <w:rPr>
+          <w:color w:val="808080" w:themeColor="background1" w:themeShade="80"/>
+        </w:rPr>
+        <w:t xml:space="preserve">Fourthly, we will formally quantify the extent of the slowing in life expectancy improvement rates since 2010 by proposing a series of 100 modelled scenarios, each corresponding to a different percentage slowdown from earlier trends, and identifying the slowdown rate that maximises the Bayes </w:t>
+      </w:r>
+      <w:r>
+        <w:rPr>
+          <w:color w:val="808080" w:themeColor="background1" w:themeShade="80"/>
+        </w:rPr>
+        <w:lastRenderedPageBreak/>
+        <w:t xml:space="preserve">Factor (ratio of model likelihoods, as compared with no slowdown) given observed life expectancy. </w:t>
+      </w:r>
+    </w:p>
+    <w:p>
+      <w:pPr>
+        <w:pStyle w:val="BodyText1"/>
+        <w:rPr>
+          <w:color w:val="808080" w:themeColor="background1" w:themeShade="80"/>
+        </w:rPr>
+      </w:pPr>
+      <w:r>
+        <w:rPr>
+          <w:color w:val="808080" w:themeColor="background1" w:themeShade="80"/>
+        </w:rPr>
+        <w:t xml:space="preserve">Finally, we will estimate the Bayes Factors implied by each of the average improvement rates implied by each of the recent ONS mortality projections, discussing how optimistic or pessimistic each of these scenarios seems to be, and how the Bayes Factor strategy can be applied to more openly update our beliefs about the persistence and extent of a life expectancy slowdown in the UK as and when the 2019 period life expectancy estimate becomes available. </w:t>
+      </w:r>
+    </w:p>
+    <w:p>
+      <w:pPr>
+        <w:pStyle w:val="BodyText1"/>
         <w:outlineLvl w:val="0"/>
       </w:pPr>
+    </w:p>
+    <w:p>
+      <w:pPr>
+        <w:pStyle w:val="BodyText1"/>
+        <w:outlineLvl w:val="0"/>
+      </w:pPr>
       <w:r>
         <w:t>Discussion</w:t>
       </w:r>
@@ -726,6 +833,12 @@
         <w:pStyle w:val="BodyText1"/>
         <w:outlineLvl w:val="0"/>
       </w:pPr>
+    </w:p>
+    <w:p>
+      <w:pPr>
+        <w:pStyle w:val="BodyText1"/>
+        <w:outlineLvl w:val="0"/>
+      </w:pPr>
       <w:r>
         <w:t>Scrapbook</w:t>
       </w:r>
@@ -733,108 +846,489 @@
     <w:p>
       <w:pPr>
         <w:pStyle w:val="BodyText1"/>
-        <w:outlineLvl w:val="1"/>
-      </w:pPr>
-      <w:r>
-        <w:t>Chunk one</w:t>
-      </w:r>
-    </w:p>
-    <w:p>
-      <w:pPr>
-        <w:pStyle w:val="BodyText1"/>
-      </w:pPr>
-      <w:r>
-        <w:t xml:space="preserve">There are all kinds of important decisions made on the basis of life </w:t>
-      </w:r>
-      <w:r>
-        <w:t>expectancy</w:t>
-      </w:r>
-      <w:r>
-        <w:t xml:space="preserve"> and </w:t>
-      </w:r>
-      <w:r>
-        <w:t>population</w:t>
-      </w:r>
-      <w:r>
-        <w:t xml:space="preserve"> projections. This includes how large social and healthcare needs are, demand for schools, the likely dependency ratio, age at which pensions will be paid, and so on. Within this, there is the assumption about life expectancy, and how it will evolve over time. Changes in life expectancy, and also mortality rates at different ages and how they are likely to evolve, are also likely the most important barometer of a nation's health that exists. If someone is dead, they have no quality of life, and can make no contribution to society. The</w:t>
-      </w:r>
-      <w:r>
-        <w:t>re are equity issues, with well-</w:t>
-      </w:r>
-      <w:r>
-        <w:t xml:space="preserve">known social gradients that exist between the life expectancies, and healthy life expectancies, between people living in poorer and richer parts of the UK and many other nations. In recent years there have been marked slowdowns in how life expectancy has improved over time, including a number of single years where life expectancy, as in period life expectancy, has reduced rather than increase. This has been seen in a number of high income countries, though the slowdown seen in the UK has been amongst the most severe. This cannot be because life expectancies in the UK were to have inevitably slowed </w:t>
-      </w:r>
+      </w:pPr>
+    </w:p>
+    <w:p>
+      <w:pPr>
+        <w:pStyle w:val="BodyText1"/>
+      </w:pPr>
+    </w:p>
+    <w:p>
+      <w:pPr>
+        <w:pStyle w:val="BodyText1"/>
+      </w:pPr>
+    </w:p>
+    <w:p>
+      <w:pPr>
+        <w:pStyle w:val="BodyText1"/>
+      </w:pPr>
+    </w:p>
+    <w:p>
+      <w:pPr>
+        <w:spacing w:after="0" w:line="240" w:lineRule="auto"/>
+        <w:rPr>
+          <w:rFonts w:eastAsiaTheme="minorHAnsi" w:cs="Arial"/>
+          <w:szCs w:val="24"/>
+          <w:lang w:eastAsia="en-GB"/>
+        </w:rPr>
+      </w:pPr>
+      <w:r>
+        <w:br w:type="page"/>
+      </w:r>
+    </w:p>
+    <w:p>
+      <w:pPr>
+        <w:pStyle w:val="BodyText1"/>
+      </w:pPr>
       <w:r>
         <w:lastRenderedPageBreak/>
-        <w:t xml:space="preserve">down - if that was the case, then the countries with the highest life expectancy would have been the first to experience a slowdown - but has been linked to austerity, and the particular form of austerity pursued by the UK Coalition and then </w:t>
-      </w:r>
-      <w:proofErr w:type="spellStart"/>
-      <w:r>
-        <w:t>Conversative</w:t>
-      </w:r>
-      <w:proofErr w:type="spellEnd"/>
-      <w:r>
-        <w:t xml:space="preserve"> governments in the wake of the 2008 Global Financial Crisis. This </w:t>
-      </w:r>
-      <w:proofErr w:type="spellStart"/>
-      <w:r>
-        <w:t>particualr</w:t>
-      </w:r>
-      <w:proofErr w:type="spellEnd"/>
-      <w:r>
-        <w:t xml:space="preserve"> form of austerity has been particularly focused on increasing conditionality and other changes to working age benefits, and to an underfunding of council-led social services, </w:t>
-      </w:r>
-      <w:proofErr w:type="spellStart"/>
-      <w:r>
-        <w:t>thre</w:t>
-      </w:r>
-      <w:proofErr w:type="spellEnd"/>
-      <w:r>
-        <w:t xml:space="preserve"> has also been something of a freeze on increases in spending on healthcare, even though the population is ageing. More recently, a hostile </w:t>
-      </w:r>
-      <w:proofErr w:type="spellStart"/>
-      <w:r>
-        <w:t>enviornment</w:t>
-      </w:r>
-      <w:proofErr w:type="spellEnd"/>
-      <w:r>
-        <w:t xml:space="preserve"> policy has been pursued, making it harder for non-UK citizens to work and remain employed in the UK, often in underfunded health and social care areas where they are able to support and help meet the basic needs of the UK's elderly and infirm population. Additionally, there have been changes to the nature of the labour market, with increasing </w:t>
-      </w:r>
-      <w:proofErr w:type="spellStart"/>
-      <w:r>
-        <w:t>flexibilisation</w:t>
-      </w:r>
-      <w:proofErr w:type="spellEnd"/>
-      <w:r>
-        <w:t>, such as increased use by employers of zero hours contracts, and alongside this an increase in in-work poverty. There have been fewer paths to secure employment. All of these changes are likely to have health consequences, including notable falls in subjective wellbeing scores amongst working age adults. It also seems likely that they have led directly or indirectly to increased mortality, and</w:t>
-      </w:r>
-    </w:p>
-    <w:p>
-      <w:pPr>
-        <w:pStyle w:val="BodyText1"/>
-      </w:pPr>
-    </w:p>
-    <w:p>
-      <w:pPr>
-        <w:pStyle w:val="BodyText1"/>
-      </w:pPr>
-    </w:p>
-    <w:p>
-      <w:pPr>
-        <w:pStyle w:val="BodyText1"/>
-      </w:pPr>
-    </w:p>
-    <w:p>
-      <w:pPr>
-        <w:pStyle w:val="BodyText1"/>
-      </w:pPr>
-    </w:p>
-    <w:p>
-      <w:pPr>
-        <w:pStyle w:val="BodyText1"/>
-      </w:pPr>
+        <w:t>Bibliography</w:t>
+      </w:r>
+    </w:p>
+    <w:p>
+      <w:pPr>
+        <w:pStyle w:val="BodyText1"/>
+        <w:ind w:left="560" w:hanging="560"/>
+      </w:pPr>
+      <w:r>
+        <w:fldChar w:fldCharType="begin"/>
+      </w:r>
+      <w:r>
+        <w:instrText>ADDIN F1000_CSL_BIBLIOGRAPHY</w:instrText>
+      </w:r>
+      <w:r>
+        <w:fldChar w:fldCharType="separate"/>
+      </w:r>
+      <w:r>
+        <w:t xml:space="preserve">1. </w:t>
+      </w:r>
+      <w:r>
+        <w:tab/>
+        <w:t xml:space="preserve">Lee RD, Carter LR. Modeling and forecasting U.S. mortality. J Am Stat Assoc. 1992 Sep;87(419):659–671. </w:t>
+      </w:r>
+    </w:p>
+    <w:p>
+      <w:pPr>
+        <w:pStyle w:val="BodyText1"/>
+        <w:ind w:left="560" w:hanging="560"/>
+      </w:pPr>
+      <w:r>
+        <w:t xml:space="preserve">2. </w:t>
+      </w:r>
+      <w:r>
+        <w:tab/>
+        <w:t xml:space="preserve">Bijak J, Bryant J. Bayesian demography 250 years after Bayes. Popul Stud (NY). 2016 Feb 23;70(1):1–19. </w:t>
+      </w:r>
+    </w:p>
+    <w:p>
+      <w:pPr>
+        <w:pStyle w:val="BodyText1"/>
+        <w:ind w:left="560" w:hanging="560"/>
+      </w:pPr>
+      <w:r>
+        <w:t xml:space="preserve">3. </w:t>
+      </w:r>
+      <w:r>
+        <w:tab/>
+        <w:t xml:space="preserve">King G. Demographic Forecasting. 2008; </w:t>
+      </w:r>
+    </w:p>
+    <w:p>
+      <w:pPr>
+        <w:pStyle w:val="BodyText1"/>
+        <w:ind w:left="560" w:hanging="560"/>
+      </w:pPr>
+      <w:r>
+        <w:t xml:space="preserve">4. </w:t>
+      </w:r>
+      <w:r>
+        <w:tab/>
+        <w:t xml:space="preserve">Renshaw AE, Haberman S. A cohort-based extension to the Lee–Carter model for mortality reduction factors. Insurance: Mathematics and Economics. 2006 Jun;38(3):556–570. </w:t>
+      </w:r>
+    </w:p>
+    <w:p>
+      <w:pPr>
+        <w:pStyle w:val="BodyText1"/>
+        <w:ind w:left="560" w:hanging="560"/>
+      </w:pPr>
+      <w:r>
+        <w:t xml:space="preserve">5. </w:t>
+      </w:r>
+      <w:r>
+        <w:tab/>
+        <w:t xml:space="preserve">Willets R. THE COHORT EFFECT : INSIGHTS AND EXPLANATIONS. Willets Consulting Limited; 2003 p. 1–38. </w:t>
+      </w:r>
+    </w:p>
+    <w:p>
+      <w:pPr>
+        <w:pStyle w:val="BodyText1"/>
+        <w:ind w:left="560" w:hanging="560"/>
+      </w:pPr>
+      <w:r>
+        <w:t xml:space="preserve">6. </w:t>
+      </w:r>
+      <w:r>
+        <w:tab/>
+        <w:t xml:space="preserve">Kermack WO, McKendrick AG, McKinlay PL. Death-rates in Great Britain and Sweden. Some general regularities and their significance. Int J Epidemiol. 2001 Aug;30(4):678–683. </w:t>
+      </w:r>
+    </w:p>
+    <w:p>
+      <w:pPr>
+        <w:pStyle w:val="BodyText1"/>
+        <w:ind w:left="560" w:hanging="560"/>
+      </w:pPr>
+      <w:r>
+        <w:t xml:space="preserve">7. </w:t>
+      </w:r>
+      <w:r>
+        <w:tab/>
+        <w:t xml:space="preserve">Minton J, Vanderbloemen L, Dorling D. Visualizing Europe’s demographic scars with coplots and contour plots. Int J Epidemiol. 2013 Aug;42(4):1164–1176. </w:t>
+      </w:r>
+    </w:p>
+    <w:p>
+      <w:pPr>
+        <w:pStyle w:val="BodyText1"/>
+        <w:ind w:left="560" w:hanging="560"/>
+      </w:pPr>
+      <w:r>
+        <w:t xml:space="preserve">8. </w:t>
+      </w:r>
+      <w:r>
+        <w:tab/>
+        <w:t xml:space="preserve">Almond D. Is the 1918 Influenxa Pandemic Over? Long-Term Effects of In Utero Influenza Exposure in the Post-1940 U.S. Population. Journal of Political Economy2. 2006;114(4):672–712. </w:t>
+      </w:r>
+    </w:p>
+    <w:p>
+      <w:pPr>
+        <w:pStyle w:val="BodyText1"/>
+        <w:ind w:left="560" w:hanging="560"/>
+      </w:pPr>
+      <w:r>
+        <w:t xml:space="preserve">9. </w:t>
+      </w:r>
+      <w:r>
+        <w:tab/>
+        <w:t xml:space="preserve">Willets RC, Gallop AP, Leandro PA, Lu JLC, Macdonald AS, Miller KA, et al. Longevity in the 21st century. Br Actuar J. 2004 Oct 1;10(4):685–832. </w:t>
+      </w:r>
+    </w:p>
+    <w:p>
+      <w:pPr>
+        <w:pStyle w:val="BodyText1"/>
+        <w:ind w:left="560" w:hanging="560"/>
+      </w:pPr>
+      <w:r>
+        <w:t xml:space="preserve">10. </w:t>
+      </w:r>
+      <w:r>
+        <w:tab/>
+        <w:t xml:space="preserve">Pascariu MD, Lenart A, Canudas-Romo V. The maximum entropy mortality model: forecasting mortality using statistical moments. Scand Actuar J. 2019 Mar 29;1–25. </w:t>
+      </w:r>
+    </w:p>
+    <w:p>
+      <w:pPr>
+        <w:pStyle w:val="BodyText1"/>
+        <w:ind w:left="560" w:hanging="560"/>
+      </w:pPr>
+      <w:r>
+        <w:lastRenderedPageBreak/>
+        <w:t xml:space="preserve">11. </w:t>
+      </w:r>
+      <w:r>
+        <w:tab/>
+        <w:t xml:space="preserve">White KM. Longevity Advances in High-Income Countries, 1955-96. Popul Dev Rev. 2002 Mar;28(1):59–76. </w:t>
+      </w:r>
+    </w:p>
+    <w:p>
+      <w:pPr>
+        <w:pStyle w:val="BodyText1"/>
+        <w:ind w:left="560" w:hanging="560"/>
+      </w:pPr>
+      <w:r>
+        <w:t xml:space="preserve">12. </w:t>
+      </w:r>
+      <w:r>
+        <w:tab/>
+        <w:t xml:space="preserve">Christensen K, Doblhammer G, Rau R, Vaupel JW. Ageing populations: the challenges ahead. Lancet. 2009 Oct 3;374(9696):1196–1208. </w:t>
+      </w:r>
+    </w:p>
+    <w:p>
+      <w:pPr>
+        <w:pStyle w:val="BodyText1"/>
+        <w:ind w:left="560" w:hanging="560"/>
+      </w:pPr>
+      <w:r>
+        <w:t xml:space="preserve">13. </w:t>
+      </w:r>
+      <w:r>
+        <w:tab/>
+        <w:t xml:space="preserve">Pascariu MD, Canudas-Romo V, Vaupel JW. The double-gap life expectancy forecasting model. Insurance: Mathematics and Economics. 2018 Jan;78:339–350. </w:t>
+      </w:r>
+    </w:p>
+    <w:p>
+      <w:pPr>
+        <w:pStyle w:val="BodyText1"/>
+        <w:ind w:left="560" w:hanging="560"/>
+      </w:pPr>
+      <w:r>
+        <w:t xml:space="preserve">14. </w:t>
+      </w:r>
+      <w:r>
+        <w:tab/>
+        <w:t xml:space="preserve">Torri T, Vaupel JW. Forecasting life expectancy in an international context. Int J Forecast. 2012 Apr;28(2):519–531. </w:t>
+      </w:r>
+    </w:p>
+    <w:p>
+      <w:pPr>
+        <w:pStyle w:val="BodyText1"/>
+        <w:ind w:left="560" w:hanging="560"/>
+      </w:pPr>
+      <w:r>
+        <w:t xml:space="preserve">15. </w:t>
+      </w:r>
+      <w:r>
+        <w:tab/>
+        <w:t xml:space="preserve">Box GEP, Jenkins GM, Reinsel GC, Ljung GM. Time Series Analysis: Forecasting And Control (wiley Series In Probability And Statistics). 5th ed. Hoboken, New Jersey: Wiley; 2015. </w:t>
+      </w:r>
+    </w:p>
+    <w:p>
+      <w:pPr>
+        <w:pStyle w:val="BodyText1"/>
+        <w:ind w:left="560" w:hanging="560"/>
+      </w:pPr>
+      <w:r>
+        <w:t xml:space="preserve">16. </w:t>
+      </w:r>
+      <w:r>
+        <w:tab/>
+        <w:t xml:space="preserve">Hiam L, Dorling D. Rise in mortality in England and Wales in first seven weeks of 2018. BMJ. 2018 Mar 14;360:k1090. </w:t>
+      </w:r>
+    </w:p>
+    <w:p>
+      <w:pPr>
+        <w:pStyle w:val="BodyText1"/>
+        <w:ind w:left="560" w:hanging="560"/>
+      </w:pPr>
+      <w:r>
+        <w:t xml:space="preserve">17. </w:t>
+      </w:r>
+      <w:r>
+        <w:tab/>
+        <w:t xml:space="preserve">Hiam L, Dorling D, McKee M. The cuts and poor health: when and how can we say that one thing causes another? J R Soc Med. 2018 Jun;111(6):199–202. </w:t>
+      </w:r>
+    </w:p>
+    <w:p>
+      <w:pPr>
+        <w:pStyle w:val="BodyText1"/>
+        <w:ind w:left="560" w:hanging="560"/>
+      </w:pPr>
+      <w:r>
+        <w:t xml:space="preserve">18. </w:t>
+      </w:r>
+      <w:r>
+        <w:tab/>
+        <w:t xml:space="preserve">Hiam L, Harrison D, McKee M, Dorling D. Why is life expectancy in England and Wales “stalling”? J Epidemiol Community Health. 2018 Feb 20;72(5):404–408. </w:t>
+      </w:r>
+    </w:p>
+    <w:p>
+      <w:pPr>
+        <w:pStyle w:val="BodyText1"/>
+        <w:ind w:left="560" w:hanging="560"/>
+      </w:pPr>
+      <w:r>
+        <w:t xml:space="preserve">19. </w:t>
+      </w:r>
+      <w:r>
+        <w:tab/>
+        <w:t xml:space="preserve">Hiam L, Dorling D, Harrison D, McKee M. What caused the spike in mortality in England and Wales in January 2015? J R Soc Med. 2017 Apr;110(4):131–137. </w:t>
+      </w:r>
+    </w:p>
+    <w:p>
+      <w:pPr>
+        <w:pStyle w:val="BodyText1"/>
+        <w:ind w:left="560" w:hanging="560"/>
+      </w:pPr>
+      <w:r>
+        <w:t xml:space="preserve">20. </w:t>
+      </w:r>
+      <w:r>
+        <w:tab/>
+        <w:t xml:space="preserve">Hiam L, Dorling D, McKee M. Rise in mortality-when will the government take note? BMJ. 2018 Jun 25;361:k2747. </w:t>
+      </w:r>
+    </w:p>
+    <w:p>
+      <w:pPr>
+        <w:pStyle w:val="BodyText1"/>
+        <w:ind w:left="560" w:hanging="560"/>
+      </w:pPr>
+      <w:r>
+        <w:lastRenderedPageBreak/>
+        <w:t xml:space="preserve">21. </w:t>
+      </w:r>
+      <w:r>
+        <w:tab/>
+        <w:t xml:space="preserve">Fenton L, Minton J, Ramsay J, Kaye-Bardgett M, Fischbacher C, Wyper GMA, et al. Recent adverse mortality trends in Scotland: comparison with other high-income countries. BMJ Open. 2019 Oct 31;9(10):e029936. </w:t>
+      </w:r>
+    </w:p>
+    <w:p>
+      <w:pPr>
+        <w:pStyle w:val="BodyText1"/>
+        <w:ind w:left="560" w:hanging="560"/>
+      </w:pPr>
+      <w:r>
+        <w:t xml:space="preserve">22. </w:t>
+      </w:r>
+      <w:r>
+        <w:tab/>
+        <w:t xml:space="preserve">Green MA, Dorling D, Minton J, Pickett KE. Could the rise in mortality rates since 2015 be explained by changes in the number of delayed discharges of NHS patients? J Epidemiol Community Health. 2017 Nov;71(11):1068–1071. </w:t>
+      </w:r>
+    </w:p>
+    <w:p>
+      <w:pPr>
+        <w:pStyle w:val="BodyText1"/>
+        <w:ind w:left="560" w:hanging="560"/>
+      </w:pPr>
+      <w:r>
+        <w:t xml:space="preserve">23. </w:t>
+      </w:r>
+      <w:r>
+        <w:tab/>
+        <w:t xml:space="preserve">Green M, Dorling D, Minton J. The Geography of a rapid rise in elderly mortality in England and Wales, 2014-15. Health Place. 2017 Feb 12;44:77–85. </w:t>
+      </w:r>
+    </w:p>
+    <w:p>
+      <w:pPr>
+        <w:pStyle w:val="BodyText1"/>
+        <w:ind w:left="560" w:hanging="560"/>
+      </w:pPr>
+      <w:r>
+        <w:t xml:space="preserve">24. </w:t>
+      </w:r>
+      <w:r>
+        <w:tab/>
+        <w:t xml:space="preserve">Lambie-Mumford H, Green MA. Austerity, welfare reform and the rising use of food banks by children in England and Wales. Area. 2017 Sep;49(3):273–279. </w:t>
+      </w:r>
+    </w:p>
+    <w:p>
+      <w:pPr>
+        <w:pStyle w:val="BodyText1"/>
+        <w:ind w:left="560" w:hanging="560"/>
+      </w:pPr>
+      <w:r>
+        <w:t xml:space="preserve">25. </w:t>
+      </w:r>
+      <w:r>
+        <w:tab/>
+        <w:t xml:space="preserve">Stuckler D, Basu S. The Body Economic: Eight experiments in economic recovery, from Iceland to Greece. London: Penguin; 2013. </w:t>
+      </w:r>
+    </w:p>
+    <w:p>
+      <w:pPr>
+        <w:pStyle w:val="BodyText1"/>
+        <w:ind w:left="560" w:hanging="560"/>
+      </w:pPr>
+      <w:r>
+        <w:t xml:space="preserve">26. </w:t>
+      </w:r>
+      <w:r>
+        <w:tab/>
+        <w:t xml:space="preserve">Karanikolos M, Mladovsky P, Cylus J, Thomson S, Basu S, Stuckler D, et al. Financial crisis, austerity, and health in Europe. Lancet. 2013 Apr 13;381(9874):1323–1331. </w:t>
+      </w:r>
+    </w:p>
+    <w:p>
+      <w:pPr>
+        <w:pStyle w:val="BodyText1"/>
+        <w:ind w:left="560" w:hanging="560"/>
+      </w:pPr>
+      <w:r>
+        <w:t xml:space="preserve">27. </w:t>
+      </w:r>
+      <w:r>
+        <w:tab/>
+        <w:t xml:space="preserve">McKee M, Karanikolos M, Belcher P, Stuckler D. Austerity: a failed experiment on the people of Europe. Clin Med. 2012 Aug;12(4):346–350. </w:t>
+      </w:r>
+    </w:p>
+    <w:p>
+      <w:pPr>
+        <w:pStyle w:val="BodyText1"/>
+        <w:ind w:left="560" w:hanging="560"/>
+      </w:pPr>
+      <w:r>
+        <w:t xml:space="preserve">28. </w:t>
+      </w:r>
+      <w:r>
+        <w:tab/>
+        <w:t xml:space="preserve">Raleigh V. Trends in life expectancy in EU and other OECD countries: Why are improvements slowing? 2019 Feb. </w:t>
+      </w:r>
+    </w:p>
+    <w:p>
+      <w:pPr>
+        <w:pStyle w:val="BodyText1"/>
+        <w:ind w:left="560" w:hanging="560"/>
+      </w:pPr>
+      <w:r>
+        <w:t xml:space="preserve">29. </w:t>
+      </w:r>
+      <w:r>
+        <w:tab/>
+        <w:t xml:space="preserve">Public Health England. Recent trends in mortality in England: review and data packs - GOV.UK. 2018. </w:t>
+      </w:r>
+    </w:p>
+    <w:p>
+      <w:pPr>
+        <w:pStyle w:val="BodyText1"/>
+        <w:ind w:left="560" w:hanging="560"/>
+      </w:pPr>
+      <w:r>
+        <w:lastRenderedPageBreak/>
+        <w:t xml:space="preserve">30. </w:t>
+      </w:r>
+      <w:r>
+        <w:tab/>
+        <w:t>Murphy M, Luy M, Torrisi O. Stalling of mortality in the United Kingdom and Europe: an analytical review of the evidence [Internet]. LSE; 2019 Nov [cited 2019 Dec 10]. Report No.: 11-19. Available from: http://www.lse.ac.uk/social-policy/Assets/Documents/PDF/working-paper-series/11-19-Mike-Murphy.pdf</w:t>
+      </w:r>
+    </w:p>
+    <w:p>
+      <w:pPr>
+        <w:pStyle w:val="BodyText1"/>
+        <w:ind w:left="560" w:hanging="560"/>
+      </w:pPr>
+      <w:r>
+        <w:t xml:space="preserve">31. </w:t>
+      </w:r>
+      <w:r>
+        <w:tab/>
+        <w:t xml:space="preserve">Marshall L, Finch D, Cairncross L, Bibby J. Mortality and life expectancy trends in the UK: stalling progress. Health Foundation; 2019 Nov. </w:t>
+      </w:r>
+    </w:p>
+    <w:p>
+      <w:pPr>
+        <w:pStyle w:val="BodyText1"/>
+        <w:ind w:left="560" w:hanging="560"/>
+      </w:pPr>
+      <w:r>
+        <w:t xml:space="preserve">32. </w:t>
+      </w:r>
+      <w:r>
+        <w:tab/>
+        <w:t xml:space="preserve">Raleigh VS. Stalling life expectancy in the UK. BMJ. 2018 Sep 27;362:k4050. </w:t>
+      </w:r>
+    </w:p>
+    <w:p>
+      <w:pPr>
+        <w:pStyle w:val="BodyText1"/>
+        <w:ind w:left="560" w:hanging="560"/>
+      </w:pPr>
+      <w:r>
+        <w:fldChar w:fldCharType="end"/>
+      </w:r>
     </w:p>
     <w:sectPr>
+      <w:headerReference w:type="even" r:id="rId8"/>
+      <w:headerReference w:type="default" r:id="rId9"/>
+      <w:footerReference w:type="even" r:id="rId10"/>
+      <w:footerReference w:type="default" r:id="rId11"/>
+      <w:headerReference w:type="first" r:id="rId12"/>
+      <w:footerReference w:type="first" r:id="rId13"/>
       <w:pgSz w:w="11906" w:h="16838"/>
       <w:pgMar w:top="1440" w:right="1800" w:bottom="1440" w:left="1800" w:header="708" w:footer="708" w:gutter="0"/>
       <w:cols w:space="708"/>
@@ -842,6 +1336,159 @@
     </w:sectPr>
   </w:body>
 </w:document>
+</file>
+
+<file path=word/endnotes.xml><?xml version="1.0" encoding="utf-8"?>
+<w:endnotes xmlns:wpc="http://schemas.microsoft.com/office/word/2010/wordprocessingCanvas" xmlns:mc="http://schemas.openxmlformats.org/markup-compatibility/2006" xmlns:o="urn:schemas-microsoft-com:office:office" xmlns:r="http://schemas.openxmlformats.org/officeDocument/2006/relationships" xmlns:m="http://schemas.openxmlformats.org/officeDocument/2006/math" xmlns:v="urn:schemas-microsoft-com:vml" xmlns:wp14="http://schemas.microsoft.com/office/word/2010/wordprocessingDrawing" xmlns:wp="http://schemas.openxmlformats.org/drawingml/2006/wordprocessingDrawing" xmlns:w10="urn:schemas-microsoft-com:office:word" xmlns:w="http://schemas.openxmlformats.org/wordprocessingml/2006/main" xmlns:w14="http://schemas.microsoft.com/office/word/2010/wordml" xmlns:w15="http://schemas.microsoft.com/office/word/2012/wordml" xmlns:wpg="http://schemas.microsoft.com/office/word/2010/wordprocessingGroup" xmlns:wpi="http://schemas.microsoft.com/office/word/2010/wordprocessingInk" xmlns:wne="http://schemas.microsoft.com/office/word/2006/wordml" xmlns:wps="http://schemas.microsoft.com/office/word/2010/wordprocessingShape" mc:Ignorable="w14 w15 wp14">
+  <w:endnote w:type="separator" w:id="-1">
+    <w:p>
+      <w:pPr>
+        <w:spacing w:after="0" w:line="240" w:lineRule="auto"/>
+      </w:pPr>
+      <w:r>
+        <w:separator/>
+      </w:r>
+    </w:p>
+  </w:endnote>
+  <w:endnote w:type="continuationSeparator" w:id="0">
+    <w:p>
+      <w:pPr>
+        <w:spacing w:after="0" w:line="240" w:lineRule="auto"/>
+      </w:pPr>
+      <w:r>
+        <w:continuationSeparator/>
+      </w:r>
+    </w:p>
+  </w:endnote>
+</w:endnotes>
+</file>
+
+<file path=word/footer1.xml><?xml version="1.0" encoding="utf-8"?>
+<w:ftr xmlns:wpc="http://schemas.microsoft.com/office/word/2010/wordprocessingCanvas" xmlns:mc="http://schemas.openxmlformats.org/markup-compatibility/2006" xmlns:o="urn:schemas-microsoft-com:office:office" xmlns:r="http://schemas.openxmlformats.org/officeDocument/2006/relationships" xmlns:m="http://schemas.openxmlformats.org/officeDocument/2006/math" xmlns:v="urn:schemas-microsoft-com:vml" xmlns:wp14="http://schemas.microsoft.com/office/word/2010/wordprocessingDrawing" xmlns:wp="http://schemas.openxmlformats.org/drawingml/2006/wordprocessingDrawing" xmlns:w10="urn:schemas-microsoft-com:office:word" xmlns:w="http://schemas.openxmlformats.org/wordprocessingml/2006/main" xmlns:w14="http://schemas.microsoft.com/office/word/2010/wordml" xmlns:w15="http://schemas.microsoft.com/office/word/2012/wordml" xmlns:wpg="http://schemas.microsoft.com/office/word/2010/wordprocessingGroup" xmlns:wpi="http://schemas.microsoft.com/office/word/2010/wordprocessingInk" xmlns:wne="http://schemas.microsoft.com/office/word/2006/wordml" xmlns:wps="http://schemas.microsoft.com/office/word/2010/wordprocessingShape" mc:Ignorable="w14 w15 wp14">
+  <w:p>
+    <w:pPr>
+      <w:pStyle w:val="Footer"/>
+    </w:pPr>
+  </w:p>
+</w:ftr>
+</file>
+
+<file path=word/footer2.xml><?xml version="1.0" encoding="utf-8"?>
+<w:ftr xmlns:wpc="http://schemas.microsoft.com/office/word/2010/wordprocessingCanvas" xmlns:mc="http://schemas.openxmlformats.org/markup-compatibility/2006" xmlns:o="urn:schemas-microsoft-com:office:office" xmlns:r="http://schemas.openxmlformats.org/officeDocument/2006/relationships" xmlns:m="http://schemas.openxmlformats.org/officeDocument/2006/math" xmlns:v="urn:schemas-microsoft-com:vml" xmlns:wp14="http://schemas.microsoft.com/office/word/2010/wordprocessingDrawing" xmlns:wp="http://schemas.openxmlformats.org/drawingml/2006/wordprocessingDrawing" xmlns:w10="urn:schemas-microsoft-com:office:word" xmlns:w="http://schemas.openxmlformats.org/wordprocessingml/2006/main" xmlns:w14="http://schemas.microsoft.com/office/word/2010/wordml" xmlns:w15="http://schemas.microsoft.com/office/word/2012/wordml" xmlns:wpg="http://schemas.microsoft.com/office/word/2010/wordprocessingGroup" xmlns:wpi="http://schemas.microsoft.com/office/word/2010/wordprocessingInk" xmlns:wne="http://schemas.microsoft.com/office/word/2006/wordml" xmlns:wps="http://schemas.microsoft.com/office/word/2010/wordprocessingShape" mc:Ignorable="w14 w15 wp14">
+  <w:sdt>
+    <w:sdtPr>
+      <w:id w:val="-1861433464"/>
+      <w:docPartObj>
+        <w:docPartGallery w:val="Page Numbers (Bottom of Page)"/>
+        <w:docPartUnique/>
+      </w:docPartObj>
+    </w:sdtPr>
+    <w:sdtEndPr>
+      <w:rPr>
+        <w:noProof/>
+      </w:rPr>
+    </w:sdtEndPr>
+    <w:sdtContent>
+      <w:p>
+        <w:pPr>
+          <w:pStyle w:val="Footer"/>
+          <w:jc w:val="right"/>
+        </w:pPr>
+        <w:r>
+          <w:fldChar w:fldCharType="begin"/>
+        </w:r>
+        <w:r>
+          <w:instrText xml:space="preserve"> PAGE   \* MERGEFORMAT </w:instrText>
+        </w:r>
+        <w:r>
+          <w:fldChar w:fldCharType="separate"/>
+        </w:r>
+        <w:r>
+          <w:rPr>
+            <w:noProof/>
+          </w:rPr>
+          <w:t>6</w:t>
+        </w:r>
+        <w:r>
+          <w:rPr>
+            <w:noProof/>
+          </w:rPr>
+          <w:fldChar w:fldCharType="end"/>
+        </w:r>
+      </w:p>
+    </w:sdtContent>
+  </w:sdt>
+  <w:p>
+    <w:pPr>
+      <w:pStyle w:val="Footer"/>
+    </w:pPr>
+  </w:p>
+</w:ftr>
+</file>
+
+<file path=word/footer3.xml><?xml version="1.0" encoding="utf-8"?>
+<w:ftr xmlns:wpc="http://schemas.microsoft.com/office/word/2010/wordprocessingCanvas" xmlns:mc="http://schemas.openxmlformats.org/markup-compatibility/2006" xmlns:o="urn:schemas-microsoft-com:office:office" xmlns:r="http://schemas.openxmlformats.org/officeDocument/2006/relationships" xmlns:m="http://schemas.openxmlformats.org/officeDocument/2006/math" xmlns:v="urn:schemas-microsoft-com:vml" xmlns:wp14="http://schemas.microsoft.com/office/word/2010/wordprocessingDrawing" xmlns:wp="http://schemas.openxmlformats.org/drawingml/2006/wordprocessingDrawing" xmlns:w10="urn:schemas-microsoft-com:office:word" xmlns:w="http://schemas.openxmlformats.org/wordprocessingml/2006/main" xmlns:w14="http://schemas.microsoft.com/office/word/2010/wordml" xmlns:w15="http://schemas.microsoft.com/office/word/2012/wordml" xmlns:wpg="http://schemas.microsoft.com/office/word/2010/wordprocessingGroup" xmlns:wpi="http://schemas.microsoft.com/office/word/2010/wordprocessingInk" xmlns:wne="http://schemas.microsoft.com/office/word/2006/wordml" xmlns:wps="http://schemas.microsoft.com/office/word/2010/wordprocessingShape" mc:Ignorable="w14 w15 wp14">
+  <w:p>
+    <w:pPr>
+      <w:pStyle w:val="Footer"/>
+    </w:pPr>
+  </w:p>
+</w:ftr>
+</file>
+
+<file path=word/footnotes.xml><?xml version="1.0" encoding="utf-8"?>
+<w:footnotes xmlns:wpc="http://schemas.microsoft.com/office/word/2010/wordprocessingCanvas" xmlns:mc="http://schemas.openxmlformats.org/markup-compatibility/2006" xmlns:o="urn:schemas-microsoft-com:office:office" xmlns:r="http://schemas.openxmlformats.org/officeDocument/2006/relationships" xmlns:m="http://schemas.openxmlformats.org/officeDocument/2006/math" xmlns:v="urn:schemas-microsoft-com:vml" xmlns:wp14="http://schemas.microsoft.com/office/word/2010/wordprocessingDrawing" xmlns:wp="http://schemas.openxmlformats.org/drawingml/2006/wordprocessingDrawing" xmlns:w10="urn:schemas-microsoft-com:office:word" xmlns:w="http://schemas.openxmlformats.org/wordprocessingml/2006/main" xmlns:w14="http://schemas.microsoft.com/office/word/2010/wordml" xmlns:w15="http://schemas.microsoft.com/office/word/2012/wordml" xmlns:wpg="http://schemas.microsoft.com/office/word/2010/wordprocessingGroup" xmlns:wpi="http://schemas.microsoft.com/office/word/2010/wordprocessingInk" xmlns:wne="http://schemas.microsoft.com/office/word/2006/wordml" xmlns:wps="http://schemas.microsoft.com/office/word/2010/wordprocessingShape" mc:Ignorable="w14 w15 wp14">
+  <w:footnote w:type="separator" w:id="-1">
+    <w:p>
+      <w:pPr>
+        <w:spacing w:after="0" w:line="240" w:lineRule="auto"/>
+      </w:pPr>
+      <w:r>
+        <w:separator/>
+      </w:r>
+    </w:p>
+  </w:footnote>
+  <w:footnote w:type="continuationSeparator" w:id="0">
+    <w:p>
+      <w:pPr>
+        <w:spacing w:after="0" w:line="240" w:lineRule="auto"/>
+      </w:pPr>
+      <w:r>
+        <w:continuationSeparator/>
+      </w:r>
+    </w:p>
+  </w:footnote>
+</w:footnotes>
+</file>
+
+<file path=word/header1.xml><?xml version="1.0" encoding="utf-8"?>
+<w:hdr xmlns:wpc="http://schemas.microsoft.com/office/word/2010/wordprocessingCanvas" xmlns:mc="http://schemas.openxmlformats.org/markup-compatibility/2006" xmlns:o="urn:schemas-microsoft-com:office:office" xmlns:r="http://schemas.openxmlformats.org/officeDocument/2006/relationships" xmlns:m="http://schemas.openxmlformats.org/officeDocument/2006/math" xmlns:v="urn:schemas-microsoft-com:vml" xmlns:wp14="http://schemas.microsoft.com/office/word/2010/wordprocessingDrawing" xmlns:wp="http://schemas.openxmlformats.org/drawingml/2006/wordprocessingDrawing" xmlns:w10="urn:schemas-microsoft-com:office:word" xmlns:w="http://schemas.openxmlformats.org/wordprocessingml/2006/main" xmlns:w14="http://schemas.microsoft.com/office/word/2010/wordml" xmlns:w15="http://schemas.microsoft.com/office/word/2012/wordml" xmlns:wpg="http://schemas.microsoft.com/office/word/2010/wordprocessingGroup" xmlns:wpi="http://schemas.microsoft.com/office/word/2010/wordprocessingInk" xmlns:wne="http://schemas.microsoft.com/office/word/2006/wordml" xmlns:wps="http://schemas.microsoft.com/office/word/2010/wordprocessingShape" mc:Ignorable="w14 w15 wp14">
+  <w:p>
+    <w:pPr>
+      <w:pStyle w:val="Header"/>
+    </w:pPr>
+  </w:p>
+</w:hdr>
+</file>
+
+<file path=word/header2.xml><?xml version="1.0" encoding="utf-8"?>
+<w:hdr xmlns:wpc="http://schemas.microsoft.com/office/word/2010/wordprocessingCanvas" xmlns:mc="http://schemas.openxmlformats.org/markup-compatibility/2006" xmlns:o="urn:schemas-microsoft-com:office:office" xmlns:r="http://schemas.openxmlformats.org/officeDocument/2006/relationships" xmlns:m="http://schemas.openxmlformats.org/officeDocument/2006/math" xmlns:v="urn:schemas-microsoft-com:vml" xmlns:wp14="http://schemas.microsoft.com/office/word/2010/wordprocessingDrawing" xmlns:wp="http://schemas.openxmlformats.org/drawingml/2006/wordprocessingDrawing" xmlns:w10="urn:schemas-microsoft-com:office:word" xmlns:w="http://schemas.openxmlformats.org/wordprocessingml/2006/main" xmlns:w14="http://schemas.microsoft.com/office/word/2010/wordml" xmlns:w15="http://schemas.microsoft.com/office/word/2012/wordml" xmlns:wpg="http://schemas.microsoft.com/office/word/2010/wordprocessingGroup" xmlns:wpi="http://schemas.microsoft.com/office/word/2010/wordprocessingInk" xmlns:wne="http://schemas.microsoft.com/office/word/2006/wordml" xmlns:wps="http://schemas.microsoft.com/office/word/2010/wordprocessingShape" mc:Ignorable="w14 w15 wp14">
+  <w:p>
+    <w:pPr>
+      <w:pStyle w:val="Header"/>
+    </w:pPr>
+  </w:p>
+</w:hdr>
+</file>
+
+<file path=word/header3.xml><?xml version="1.0" encoding="utf-8"?>
+<w:hdr xmlns:wpc="http://schemas.microsoft.com/office/word/2010/wordprocessingCanvas" xmlns:mc="http://schemas.openxmlformats.org/markup-compatibility/2006" xmlns:o="urn:schemas-microsoft-com:office:office" xmlns:r="http://schemas.openxmlformats.org/officeDocument/2006/relationships" xmlns:m="http://schemas.openxmlformats.org/officeDocument/2006/math" xmlns:v="urn:schemas-microsoft-com:vml" xmlns:wp14="http://schemas.microsoft.com/office/word/2010/wordprocessingDrawing" xmlns:wp="http://schemas.openxmlformats.org/drawingml/2006/wordprocessingDrawing" xmlns:w10="urn:schemas-microsoft-com:office:word" xmlns:w="http://schemas.openxmlformats.org/wordprocessingml/2006/main" xmlns:w14="http://schemas.microsoft.com/office/word/2010/wordml" xmlns:w15="http://schemas.microsoft.com/office/word/2012/wordml" xmlns:wpg="http://schemas.microsoft.com/office/word/2010/wordprocessingGroup" xmlns:wpi="http://schemas.microsoft.com/office/word/2010/wordprocessingInk" xmlns:wne="http://schemas.microsoft.com/office/word/2006/wordml" xmlns:wps="http://schemas.microsoft.com/office/word/2010/wordprocessingShape" mc:Ignorable="w14 w15 wp14">
+  <w:p>
+    <w:pPr>
+      <w:pStyle w:val="Header"/>
+    </w:pPr>
+  </w:p>
+</w:hdr>
 </file>
 
 <file path=word/numbering.xml><?xml version="1.0" encoding="utf-8"?>
@@ -2529,6 +3176,61 @@
       </w:numPr>
     </w:pPr>
   </w:style>
+  <w:style w:type="paragraph" w:styleId="Header">
+    <w:name w:val="header"/>
+    <w:basedOn w:val="Normal"/>
+    <w:link w:val="HeaderChar"/>
+    <w:unhideWhenUsed/>
+    <w:rsid w:val="00C92456"/>
+    <w:pPr>
+      <w:tabs>
+        <w:tab w:val="center" w:pos="4513"/>
+        <w:tab w:val="right" w:pos="9026"/>
+      </w:tabs>
+      <w:spacing w:after="0" w:line="240" w:lineRule="auto"/>
+    </w:pPr>
+  </w:style>
+  <w:style w:type="character" w:customStyle="1" w:styleId="HeaderChar">
+    <w:name w:val="Header Char"/>
+    <w:basedOn w:val="DefaultParagraphFont"/>
+    <w:link w:val="Header"/>
+    <w:rsid w:val="00C92456"/>
+    <w:rPr>
+      <w:rFonts w:ascii="Arial" w:hAnsi="Arial"/>
+      <w:sz w:val="24"/>
+      <w:szCs w:val="22"/>
+      <w:lang w:eastAsia="en-US"/>
+    </w:rPr>
+  </w:style>
+  <w:style w:type="paragraph" w:styleId="BalloonText">
+    <w:name w:val="Balloon Text"/>
+    <w:basedOn w:val="Normal"/>
+    <w:link w:val="BalloonTextChar"/>
+    <w:semiHidden/>
+    <w:unhideWhenUsed/>
+    <w:rsid w:val="00C92456"/>
+    <w:pPr>
+      <w:spacing w:after="0" w:line="240" w:lineRule="auto"/>
+    </w:pPr>
+    <w:rPr>
+      <w:rFonts w:ascii="Segoe UI" w:hAnsi="Segoe UI" w:cs="Segoe UI"/>
+      <w:sz w:val="18"/>
+      <w:szCs w:val="18"/>
+    </w:rPr>
+  </w:style>
+  <w:style w:type="character" w:customStyle="1" w:styleId="BalloonTextChar">
+    <w:name w:val="Balloon Text Char"/>
+    <w:basedOn w:val="DefaultParagraphFont"/>
+    <w:link w:val="BalloonText"/>
+    <w:semiHidden/>
+    <w:rsid w:val="00C92456"/>
+    <w:rPr>
+      <w:rFonts w:ascii="Segoe UI" w:hAnsi="Segoe UI" w:cs="Segoe UI"/>
+      <w:sz w:val="18"/>
+      <w:szCs w:val="18"/>
+      <w:lang w:eastAsia="en-US"/>
+    </w:rPr>
+  </w:style>
 </w:styles>
 </file>
 
@@ -2822,7 +3524,7 @@
 </file>
 
 <file path=customXml/itemProps1.xml><?xml version="1.0" encoding="utf-8"?>
-<ds:datastoreItem xmlns:ds="http://schemas.openxmlformats.org/officeDocument/2006/customXml" ds:itemID="{3E5326EF-47C9-4924-B011-E1F704AE0DB9}">
+<ds:datastoreItem xmlns:ds="http://schemas.openxmlformats.org/officeDocument/2006/customXml" ds:itemID="{EF9C0E53-32D6-4D12-8462-14440AB4C764}">
   <ds:schemaRefs>
     <ds:schemaRef ds:uri="http://schemas.openxmlformats.org/officeDocument/2006/bibliography"/>
   </ds:schemaRefs>

</xml_diff>